<commit_message>
add modificacoes no repositorio remoto
</commit_message>
<xml_diff>
--- a/git_e_github.docx
+++ b/git_e_github.docx
@@ -1330,8 +1330,8 @@
           <w:rFonts w:hint="default"/>
           <w:b/>
           <w:bCs/>
-          <w:i w:val="0"/>
-          <w:iCs w:val="0"/>
+          <w:i/>
+          <w:iCs/>
         </w:rPr>
       </w:pPr>
       <w:r>
@@ -1344,7 +1344,6 @@
         </w:rPr>
         <w:t xml:space="preserve">$git show </w:t>
       </w:r>
-      <w:bookmarkStart w:id="0" w:name="_GoBack"/>
       <w:r>
         <w:rPr>
           <w:rFonts w:hint="default"/>
@@ -1366,7 +1365,17 @@
         </w:rPr>
         <w:t xml:space="preserve"> </w:t>
       </w:r>
-      <w:bookmarkEnd w:id="0"/>
+    </w:p>
+    <w:p>
+      <w:pPr>
+        <w:rPr>
+          <w:rFonts w:hint="default"/>
+          <w:b/>
+          <w:bCs/>
+          <w:i/>
+          <w:iCs/>
+        </w:rPr>
+      </w:pPr>
     </w:p>
     <w:p>
       <w:pPr>
@@ -1485,59 +1494,2107 @@
       </w:pPr>
     </w:p>
     <w:p>
-      <w:pPr>
-        <w:rPr>
-          <w:rFonts w:hint="default"/>
-          <w:b/>
-          <w:bCs/>
-          <w:i w:val="0"/>
-          <w:iCs w:val="0"/>
-        </w:rPr>
-      </w:pPr>
-    </w:p>
-    <w:p>
-      <w:pPr>
-        <w:rPr>
-          <w:rFonts w:hint="default"/>
-          <w:b/>
-          <w:bCs/>
-          <w:i w:val="0"/>
-          <w:iCs w:val="0"/>
-        </w:rPr>
-      </w:pPr>
-    </w:p>
-    <w:p>
-      <w:pPr>
-        <w:rPr>
-          <w:rFonts w:hint="default"/>
-          <w:b w:val="0"/>
-          <w:bCs w:val="0"/>
-          <w:i w:val="0"/>
-          <w:iCs w:val="0"/>
-        </w:rPr>
-      </w:pPr>
-    </w:p>
-    <w:p>
-      <w:pPr>
-        <w:rPr>
-          <w:rFonts w:hint="default"/>
-          <w:b/>
-          <w:bCs/>
-          <w:i w:val="0"/>
-          <w:iCs w:val="0"/>
-        </w:rPr>
-      </w:pPr>
-    </w:p>
-    <w:p>
-      <w:pPr>
-        <w:rPr>
-          <w:rFonts w:hint="default"/>
-          <w:b/>
-          <w:bCs/>
-          <w:i w:val="0"/>
-          <w:iCs w:val="0"/>
-        </w:rPr>
-      </w:pPr>
+      <w:r>
+        <w:t>-------------------------------------------------------------------------------------------------------------------</w:t>
+      </w:r>
+    </w:p>
+    <w:p>
+      <w:pPr>
+        <w:rPr>
+          <w:rFonts w:hint="default"/>
+          <w:b w:val="0"/>
+          <w:bCs w:val="0"/>
+          <w:i w:val="0"/>
+          <w:iCs w:val="0"/>
+        </w:rPr>
+      </w:pPr>
+    </w:p>
+    <w:p>
+      <w:pPr>
+        <w:rPr>
+          <w:rFonts w:hint="default"/>
+          <w:b w:val="0"/>
+          <w:bCs w:val="0"/>
+          <w:i w:val="0"/>
+          <w:iCs w:val="0"/>
+        </w:rPr>
+      </w:pPr>
+      <w:r>
+        <w:rPr>
+          <w:rFonts w:hint="default"/>
+          <w:b w:val="0"/>
+          <w:bCs w:val="0"/>
+          <w:i w:val="0"/>
+          <w:iCs w:val="0"/>
+        </w:rPr>
+        <w:t>VISUALIZANDO O DIFF</w:t>
+      </w:r>
+    </w:p>
+    <w:p>
+      <w:pPr>
+        <w:rPr>
+          <w:rFonts w:hint="default"/>
+          <w:b w:val="0"/>
+          <w:bCs w:val="0"/>
+          <w:i w:val="0"/>
+          <w:iCs w:val="0"/>
+        </w:rPr>
+      </w:pPr>
+    </w:p>
+    <w:p>
+      <w:pPr>
+        <w:rPr>
+          <w:rFonts w:hint="default"/>
+          <w:b w:val="0"/>
+          <w:bCs w:val="0"/>
+          <w:i w:val="0"/>
+          <w:iCs w:val="0"/>
+        </w:rPr>
+      </w:pPr>
+      <w:r>
+        <w:rPr>
+          <w:rFonts w:hint="default"/>
+          <w:b w:val="0"/>
+          <w:bCs w:val="0"/>
+          <w:i w:val="0"/>
+          <w:iCs w:val="0"/>
+        </w:rPr>
+        <w:t>Visualizar as alterações do arquivo antes de dar commit.</w:t>
+      </w:r>
+    </w:p>
+    <w:p>
+      <w:pPr>
+        <w:rPr>
+          <w:rFonts w:hint="default"/>
+          <w:b/>
+          <w:bCs/>
+          <w:i w:val="0"/>
+          <w:iCs w:val="0"/>
+        </w:rPr>
+      </w:pPr>
+      <w:r>
+        <w:rPr>
+          <w:rFonts w:hint="default"/>
+          <w:b/>
+          <w:bCs/>
+          <w:i w:val="0"/>
+          <w:iCs w:val="0"/>
+        </w:rPr>
+        <w:t>$git diff</w:t>
+      </w:r>
+    </w:p>
+    <w:p>
+      <w:pPr>
+        <w:rPr>
+          <w:rFonts w:hint="default"/>
+          <w:b w:val="0"/>
+          <w:bCs w:val="0"/>
+          <w:i w:val="0"/>
+          <w:iCs w:val="0"/>
+        </w:rPr>
+      </w:pPr>
+      <w:r>
+        <w:rPr>
+          <w:rFonts w:hint="default"/>
+          <w:b w:val="0"/>
+          <w:bCs w:val="0"/>
+          <w:i w:val="0"/>
+          <w:iCs w:val="0"/>
+        </w:rPr>
+        <w:t>Saber qual os arquivos que foram modificados</w:t>
+      </w:r>
+    </w:p>
+    <w:p>
+      <w:pPr>
+        <w:rPr>
+          <w:rFonts w:hint="default"/>
+          <w:b/>
+          <w:bCs/>
+          <w:i w:val="0"/>
+          <w:iCs w:val="0"/>
+        </w:rPr>
+      </w:pPr>
+      <w:r>
+        <w:rPr>
+          <w:rFonts w:hint="default"/>
+          <w:b/>
+          <w:bCs/>
+          <w:i w:val="0"/>
+          <w:iCs w:val="0"/>
+        </w:rPr>
+        <w:t>$git diff --name-only</w:t>
+      </w:r>
+    </w:p>
+    <w:p>
+      <w:pPr>
+        <w:rPr>
+          <w:rFonts w:hint="default"/>
+          <w:b w:val="0"/>
+          <w:bCs w:val="0"/>
+          <w:i w:val="0"/>
+          <w:iCs w:val="0"/>
+        </w:rPr>
+      </w:pPr>
+      <w:r>
+        <w:rPr>
+          <w:rFonts w:hint="default"/>
+          <w:b w:val="0"/>
+          <w:bCs w:val="0"/>
+          <w:i w:val="0"/>
+          <w:iCs w:val="0"/>
+        </w:rPr>
+        <w:t xml:space="preserve">Quando se da commit em um arquivo que já existiu pode-se utilizar o </w:t>
+      </w:r>
+      <w:r>
+        <w:rPr>
+          <w:rFonts w:hint="default"/>
+          <w:b w:val="0"/>
+          <w:bCs w:val="0"/>
+          <w:i/>
+          <w:iCs/>
+        </w:rPr>
+        <w:t>-am</w:t>
+      </w:r>
+      <w:r>
+        <w:rPr>
+          <w:rFonts w:hint="default"/>
+          <w:b w:val="0"/>
+          <w:bCs w:val="0"/>
+          <w:i w:val="0"/>
+          <w:iCs w:val="0"/>
+        </w:rPr>
+        <w:t xml:space="preserve">(adicionar todos os arquivos  modificados mais a mensagem) Não é preciso utilizar o </w:t>
+      </w:r>
+      <w:r>
+        <w:rPr>
+          <w:rFonts w:hint="default"/>
+          <w:b w:val="0"/>
+          <w:bCs w:val="0"/>
+          <w:i/>
+          <w:iCs/>
+        </w:rPr>
+        <w:t>add.</w:t>
+      </w:r>
+    </w:p>
+    <w:p>
+      <w:pPr>
+        <w:rPr>
+          <w:rFonts w:hint="default"/>
+          <w:b/>
+          <w:bCs/>
+          <w:i w:val="0"/>
+          <w:iCs w:val="0"/>
+        </w:rPr>
+      </w:pPr>
+      <w:r>
+        <w:rPr>
+          <w:rFonts w:hint="default"/>
+          <w:b/>
+          <w:bCs/>
+          <w:i w:val="0"/>
+          <w:iCs w:val="0"/>
+        </w:rPr>
+        <w:t>$git commit -am "Edit arquivo"</w:t>
+      </w:r>
+    </w:p>
+    <w:p>
+      <w:pPr>
+        <w:rPr>
+          <w:rFonts w:hint="default"/>
+          <w:b/>
+          <w:bCs/>
+          <w:i w:val="0"/>
+          <w:iCs w:val="0"/>
+        </w:rPr>
+      </w:pPr>
+    </w:p>
+    <w:p>
+      <w:r>
+        <w:t>-------------------------------------------------------------------------------------------------------------------</w:t>
+      </w:r>
+    </w:p>
+    <w:p>
+      <w:pPr>
+        <w:rPr>
+          <w:rFonts w:hint="default"/>
+          <w:b w:val="0"/>
+          <w:bCs w:val="0"/>
+          <w:i w:val="0"/>
+          <w:iCs w:val="0"/>
+        </w:rPr>
+      </w:pPr>
+    </w:p>
+    <w:p>
+      <w:pPr>
+        <w:rPr>
+          <w:rFonts w:hint="default"/>
+          <w:b w:val="0"/>
+          <w:bCs w:val="0"/>
+          <w:i w:val="0"/>
+          <w:iCs w:val="0"/>
+        </w:rPr>
+      </w:pPr>
+      <w:r>
+        <w:rPr>
+          <w:rFonts w:hint="default"/>
+          <w:b w:val="0"/>
+          <w:bCs w:val="0"/>
+          <w:i w:val="0"/>
+          <w:iCs w:val="0"/>
+        </w:rPr>
+        <w:t>DESFAZENDO COISAS</w:t>
+      </w:r>
+    </w:p>
+    <w:p>
+      <w:pPr>
+        <w:rPr>
+          <w:rFonts w:hint="default"/>
+          <w:b w:val="0"/>
+          <w:bCs w:val="0"/>
+          <w:i w:val="0"/>
+          <w:iCs w:val="0"/>
+        </w:rPr>
+      </w:pPr>
+    </w:p>
+    <w:p>
+      <w:pPr>
+        <w:rPr>
+          <w:rFonts w:hint="default"/>
+          <w:b/>
+          <w:bCs/>
+          <w:i w:val="0"/>
+          <w:iCs w:val="0"/>
+        </w:rPr>
+      </w:pPr>
+      <w:r>
+        <w:rPr>
+          <w:rFonts w:hint="default"/>
+          <w:b w:val="0"/>
+          <w:bCs w:val="0"/>
+          <w:i w:val="0"/>
+          <w:iCs w:val="0"/>
+        </w:rPr>
+        <w:t>Resetar arquivo antes de add</w:t>
+      </w:r>
+    </w:p>
+    <w:p>
+      <w:pPr>
+        <w:rPr>
+          <w:rFonts w:hint="default"/>
+          <w:b/>
+          <w:bCs/>
+          <w:i w:val="0"/>
+          <w:iCs w:val="0"/>
+        </w:rPr>
+      </w:pPr>
+      <w:r>
+        <w:rPr>
+          <w:rFonts w:hint="default"/>
+          <w:b/>
+          <w:bCs/>
+          <w:i w:val="0"/>
+          <w:iCs w:val="0"/>
+        </w:rPr>
+        <w:t>$git chec</w:t>
+      </w:r>
+      <w:r>
+        <w:rPr>
+          <w:rFonts w:hint="default"/>
+          <w:b/>
+          <w:bCs/>
+          <w:i w:val="0"/>
+          <w:iCs w:val="0"/>
+        </w:rPr>
+        <w:t>k</w:t>
+      </w:r>
+      <w:r>
+        <w:rPr>
+          <w:rFonts w:hint="default"/>
+          <w:b/>
+          <w:bCs/>
+          <w:i w:val="0"/>
+          <w:iCs w:val="0"/>
+        </w:rPr>
+        <w:t>out git_e_github.docx</w:t>
+      </w:r>
+    </w:p>
+    <w:p>
+      <w:pPr>
+        <w:rPr>
+          <w:rFonts w:hint="default"/>
+          <w:b w:val="0"/>
+          <w:bCs w:val="0"/>
+          <w:i w:val="0"/>
+          <w:iCs w:val="0"/>
+        </w:rPr>
+      </w:pPr>
+      <w:r>
+        <w:rPr>
+          <w:rFonts w:hint="default"/>
+          <w:b w:val="0"/>
+          <w:bCs w:val="0"/>
+          <w:i w:val="0"/>
+          <w:iCs w:val="0"/>
+        </w:rPr>
+        <w:t>Resetar arquivo depois do add. Tirar o arquivo do unstaged.</w:t>
+      </w:r>
+    </w:p>
+    <w:p>
+      <w:pPr>
+        <w:rPr>
+          <w:rFonts w:hint="default"/>
+          <w:b w:val="0"/>
+          <w:bCs w:val="0"/>
+          <w:i w:val="0"/>
+          <w:iCs w:val="0"/>
+        </w:rPr>
+      </w:pPr>
+      <w:r>
+        <w:rPr>
+          <w:rFonts w:hint="default"/>
+          <w:b/>
+          <w:bCs/>
+          <w:i w:val="0"/>
+          <w:iCs w:val="0"/>
+        </w:rPr>
+        <w:t>$git reset HEAD git_e_github.docx</w:t>
+      </w:r>
+    </w:p>
+    <w:p>
+      <w:pPr>
+        <w:rPr>
+          <w:rFonts w:hint="default"/>
+          <w:b w:val="0"/>
+          <w:bCs w:val="0"/>
+          <w:i/>
+          <w:iCs/>
+        </w:rPr>
+      </w:pPr>
+      <w:r>
+        <w:rPr>
+          <w:rFonts w:hint="default"/>
+          <w:b w:val="0"/>
+          <w:bCs w:val="0"/>
+          <w:i/>
+          <w:iCs/>
+        </w:rPr>
+        <w:t>Unstaged changes after reset:</w:t>
+      </w:r>
+    </w:p>
+    <w:p>
+      <w:pPr>
+        <w:rPr>
+          <w:rFonts w:hint="default"/>
+          <w:b w:val="0"/>
+          <w:bCs w:val="0"/>
+          <w:i/>
+          <w:iCs/>
+        </w:rPr>
+      </w:pPr>
+      <w:r>
+        <w:rPr>
+          <w:rFonts w:hint="default"/>
+          <w:b w:val="0"/>
+          <w:bCs w:val="0"/>
+          <w:i/>
+          <w:iCs/>
+        </w:rPr>
+        <w:t>M</w:t>
+      </w:r>
+      <w:r>
+        <w:rPr>
+          <w:rFonts w:hint="default"/>
+          <w:b w:val="0"/>
+          <w:bCs w:val="0"/>
+          <w:i/>
+          <w:iCs/>
+        </w:rPr>
+        <w:tab/>
+      </w:r>
+      <w:r>
+        <w:rPr>
+          <w:rFonts w:hint="default"/>
+          <w:b w:val="0"/>
+          <w:bCs w:val="0"/>
+          <w:i/>
+          <w:iCs/>
+        </w:rPr>
+        <w:t>git_e_github.docx</w:t>
+      </w:r>
+    </w:p>
+    <w:p>
+      <w:pPr>
+        <w:rPr>
+          <w:rFonts w:hint="default"/>
+          <w:b w:val="0"/>
+          <w:bCs w:val="0"/>
+          <w:i w:val="0"/>
+          <w:iCs w:val="0"/>
+        </w:rPr>
+      </w:pPr>
+      <w:r>
+        <w:rPr>
+          <w:rFonts w:hint="default"/>
+          <w:b w:val="0"/>
+          <w:bCs w:val="0"/>
+          <w:i w:val="0"/>
+          <w:iCs w:val="0"/>
+        </w:rPr>
+        <w:t>Existem três tipos de reset que são:</w:t>
+      </w:r>
+    </w:p>
+    <w:p>
+      <w:pPr>
+        <w:rPr>
+          <w:rFonts w:hint="default"/>
+          <w:b w:val="0"/>
+          <w:bCs w:val="0"/>
+          <w:i w:val="0"/>
+          <w:iCs w:val="0"/>
+        </w:rPr>
+      </w:pPr>
+      <w:r>
+        <w:rPr>
+          <w:rFonts w:hint="default"/>
+          <w:b w:val="0"/>
+          <w:bCs w:val="0"/>
+          <w:i w:val="0"/>
+          <w:iCs w:val="0"/>
+        </w:rPr>
+        <w:t>--soft = pegar as moficações e ignorar o commit e vai deixar ele com o status unstaged, pronto para ser commitado novamente</w:t>
+      </w:r>
+    </w:p>
+    <w:p>
+      <w:pPr>
+        <w:rPr>
+          <w:rFonts w:hint="default"/>
+          <w:b w:val="0"/>
+          <w:bCs w:val="0"/>
+          <w:i w:val="0"/>
+          <w:iCs w:val="0"/>
+        </w:rPr>
+      </w:pPr>
+      <w:r>
+        <w:rPr>
+          <w:rFonts w:hint="default"/>
+          <w:b w:val="0"/>
+          <w:bCs w:val="0"/>
+          <w:i w:val="0"/>
+          <w:iCs w:val="0"/>
+        </w:rPr>
+        <w:t>--mixed = mata o commit e voltar os arquivo para o status mofied</w:t>
+      </w:r>
+    </w:p>
+    <w:p>
+      <w:pPr>
+        <w:rPr>
+          <w:rFonts w:hint="default"/>
+          <w:b w:val="0"/>
+          <w:bCs w:val="0"/>
+          <w:i w:val="0"/>
+          <w:iCs w:val="0"/>
+        </w:rPr>
+      </w:pPr>
+      <w:r>
+        <w:rPr>
+          <w:rFonts w:hint="default"/>
+          <w:b w:val="0"/>
+          <w:bCs w:val="0"/>
+          <w:i w:val="0"/>
+          <w:iCs w:val="0"/>
+        </w:rPr>
+        <w:t>--hard = ignorar a existência do commit e tudo que foi ,feito do commit.</w:t>
+      </w:r>
+    </w:p>
+    <w:p>
+      <w:pPr>
+        <w:rPr>
+          <w:rFonts w:hint="default"/>
+          <w:b w:val="0"/>
+          <w:bCs w:val="0"/>
+          <w:i w:val="0"/>
+          <w:iCs w:val="0"/>
+        </w:rPr>
+      </w:pPr>
+    </w:p>
+    <w:p>
+      <w:pPr>
+        <w:rPr>
+          <w:rFonts w:hint="default"/>
+          <w:b w:val="0"/>
+          <w:bCs w:val="0"/>
+          <w:i w:val="0"/>
+          <w:iCs w:val="0"/>
+        </w:rPr>
+      </w:pPr>
+      <w:r>
+        <w:rPr>
+          <w:rFonts w:hint="default"/>
+          <w:b w:val="0"/>
+          <w:bCs w:val="0"/>
+          <w:i w:val="0"/>
+          <w:iCs w:val="0"/>
+        </w:rPr>
+        <w:t>Para fazer o reset, é necessário escolher sempre a hash do commit antes do deseja-se ignorar.</w:t>
+      </w:r>
+    </w:p>
+    <w:p>
+      <w:pPr>
+        <w:rPr>
+          <w:rFonts w:hint="default"/>
+          <w:b w:val="0"/>
+          <w:bCs w:val="0"/>
+          <w:i w:val="0"/>
+          <w:iCs w:val="0"/>
+        </w:rPr>
+      </w:pPr>
+    </w:p>
+    <w:p>
+      <w:pPr>
+        <w:rPr>
+          <w:rFonts w:hint="default"/>
+          <w:b w:val="0"/>
+          <w:bCs w:val="0"/>
+          <w:i w:val="0"/>
+          <w:iCs w:val="0"/>
+        </w:rPr>
+      </w:pPr>
+      <w:r>
+        <w:rPr>
+          <w:rFonts w:hint="default"/>
+          <w:b w:val="0"/>
+          <w:bCs w:val="0"/>
+          <w:i w:val="0"/>
+          <w:iCs w:val="0"/>
+        </w:rPr>
+        <w:t>Exemplo:</w:t>
+      </w:r>
+    </w:p>
+    <w:p>
+      <w:pPr>
+        <w:rPr>
+          <w:rFonts w:hint="default"/>
+          <w:b w:val="0"/>
+          <w:bCs w:val="0"/>
+          <w:i w:val="0"/>
+          <w:iCs w:val="0"/>
+        </w:rPr>
+      </w:pPr>
+      <w:r>
+        <w:rPr>
+          <w:rFonts w:hint="default"/>
+          <w:b w:val="0"/>
+          <w:bCs w:val="0"/>
+          <w:i w:val="0"/>
+          <w:iCs w:val="0"/>
+        </w:rPr>
+        <w:t>Commit 3</w:t>
+      </w:r>
+    </w:p>
+    <w:p>
+      <w:pPr>
+        <w:rPr>
+          <w:rFonts w:hint="default"/>
+          <w:b w:val="0"/>
+          <w:bCs w:val="0"/>
+          <w:i w:val="0"/>
+          <w:iCs w:val="0"/>
+        </w:rPr>
+      </w:pPr>
+      <w:r>
+        <w:rPr>
+          <w:rFonts w:hint="default"/>
+          <w:b w:val="0"/>
+          <w:bCs w:val="0"/>
+          <w:i w:val="0"/>
+          <w:iCs w:val="0"/>
+        </w:rPr>
+        <w:t xml:space="preserve">Commit </w:t>
+      </w:r>
+      <w:r>
+        <w:rPr>
+          <w:rFonts w:hint="default"/>
+          <w:b w:val="0"/>
+          <w:bCs w:val="0"/>
+          <w:i w:val="0"/>
+          <w:iCs w:val="0"/>
+        </w:rPr>
+        <w:t>2</w:t>
+      </w:r>
+    </w:p>
+    <w:p>
+      <w:pPr>
+        <w:rPr>
+          <w:rFonts w:hint="default"/>
+          <w:b w:val="0"/>
+          <w:bCs w:val="0"/>
+          <w:i w:val="0"/>
+          <w:iCs w:val="0"/>
+        </w:rPr>
+      </w:pPr>
+    </w:p>
+    <w:p>
+      <w:pPr>
+        <w:rPr>
+          <w:rFonts w:hint="default"/>
+          <w:b w:val="0"/>
+          <w:bCs w:val="0"/>
+          <w:i w:val="0"/>
+          <w:iCs w:val="0"/>
+        </w:rPr>
+      </w:pPr>
+      <w:r>
+        <w:rPr>
+          <w:rFonts w:hint="default"/>
+          <w:b w:val="0"/>
+          <w:bCs w:val="0"/>
+          <w:i w:val="0"/>
+          <w:iCs w:val="0"/>
+        </w:rPr>
+        <w:t xml:space="preserve">Commit </w:t>
+      </w:r>
+      <w:r>
+        <w:rPr>
+          <w:rFonts w:hint="default"/>
+          <w:b w:val="0"/>
+          <w:bCs w:val="0"/>
+          <w:i w:val="0"/>
+          <w:iCs w:val="0"/>
+        </w:rPr>
+        <w:t>1</w:t>
+      </w:r>
+    </w:p>
+    <w:p>
+      <w:pPr>
+        <w:rPr>
+          <w:rFonts w:hint="default"/>
+          <w:b w:val="0"/>
+          <w:bCs w:val="0"/>
+          <w:i w:val="0"/>
+          <w:iCs w:val="0"/>
+        </w:rPr>
+      </w:pPr>
+    </w:p>
+    <w:p>
+      <w:pPr>
+        <w:rPr>
+          <w:rFonts w:hint="default"/>
+          <w:b w:val="0"/>
+          <w:bCs w:val="0"/>
+          <w:i w:val="0"/>
+          <w:iCs w:val="0"/>
+        </w:rPr>
+      </w:pPr>
+      <w:r>
+        <w:rPr>
+          <w:rFonts w:hint="default"/>
+          <w:b w:val="0"/>
+          <w:bCs w:val="0"/>
+          <w:i w:val="0"/>
+          <w:iCs w:val="0"/>
+        </w:rPr>
+        <w:t>Se quer ignorar o Commit 3, escolhe a hash do Commit 2.</w:t>
+      </w:r>
+    </w:p>
+    <w:p>
+      <w:pPr>
+        <w:rPr>
+          <w:rFonts w:hint="default"/>
+          <w:b w:val="0"/>
+          <w:bCs w:val="0"/>
+          <w:i w:val="0"/>
+          <w:iCs w:val="0"/>
+        </w:rPr>
+      </w:pPr>
+    </w:p>
+    <w:p>
+      <w:pPr>
+        <w:rPr>
+          <w:rFonts w:hint="default"/>
+          <w:b w:val="0"/>
+          <w:bCs w:val="0"/>
+          <w:i w:val="0"/>
+          <w:iCs w:val="0"/>
+        </w:rPr>
+      </w:pPr>
+      <w:r>
+        <w:rPr>
+          <w:rFonts w:hint="default"/>
+          <w:b/>
+          <w:bCs/>
+          <w:i w:val="0"/>
+          <w:iCs w:val="0"/>
+        </w:rPr>
+        <w:t xml:space="preserve">$git reset --soft 64573gt59 </w:t>
+      </w:r>
+      <w:r>
+        <w:rPr>
+          <w:rFonts w:hint="default"/>
+          <w:b w:val="0"/>
+          <w:bCs w:val="0"/>
+          <w:i w:val="0"/>
+          <w:iCs w:val="0"/>
+        </w:rPr>
+        <w:t>(</w:t>
+      </w:r>
+      <w:r>
+        <w:rPr>
+          <w:rFonts w:hint="default"/>
+          <w:b w:val="0"/>
+          <w:bCs w:val="0"/>
+          <w:i w:val="0"/>
+          <w:iCs w:val="0"/>
+        </w:rPr>
+        <w:t>64573gt59</w:t>
+      </w:r>
+      <w:r>
+        <w:rPr>
+          <w:rFonts w:hint="default"/>
+          <w:b w:val="0"/>
+          <w:bCs w:val="0"/>
+          <w:i w:val="0"/>
+          <w:iCs w:val="0"/>
+        </w:rPr>
+        <w:t xml:space="preserve"> representa o hash)</w:t>
+      </w:r>
+    </w:p>
+    <w:p>
+      <w:pPr>
+        <w:rPr>
+          <w:rFonts w:hint="default"/>
+          <w:b w:val="0"/>
+          <w:bCs w:val="0"/>
+          <w:i w:val="0"/>
+          <w:iCs w:val="0"/>
+        </w:rPr>
+      </w:pPr>
+    </w:p>
+    <w:p>
+      <w:pPr>
+        <w:rPr>
+          <w:rFonts w:hint="default"/>
+          <w:b w:val="0"/>
+          <w:bCs w:val="0"/>
+          <w:i w:val="0"/>
+          <w:iCs w:val="0"/>
+        </w:rPr>
+      </w:pPr>
+      <w:r>
+        <w:rPr>
+          <w:rFonts w:hint="default"/>
+          <w:b w:val="0"/>
+          <w:bCs w:val="0"/>
+          <w:i w:val="0"/>
+          <w:iCs w:val="0"/>
+        </w:rPr>
+        <w:t>Obs: --hard não deve ser usado em repositórios compartilhados.</w:t>
+      </w:r>
+    </w:p>
+    <w:p>
+      <w:pPr>
+        <w:rPr>
+          <w:rFonts w:hint="default"/>
+          <w:b w:val="0"/>
+          <w:bCs w:val="0"/>
+          <w:i w:val="0"/>
+          <w:iCs w:val="0"/>
+        </w:rPr>
+      </w:pPr>
+    </w:p>
+    <w:p>
+      <w:r>
+        <w:t>-------------------------------------------------------------------------------------------------------------------</w:t>
+      </w:r>
+    </w:p>
+    <w:p>
+      <w:pPr>
+        <w:rPr>
+          <w:rFonts w:hint="default"/>
+          <w:b w:val="0"/>
+          <w:bCs w:val="0"/>
+          <w:i w:val="0"/>
+          <w:iCs w:val="0"/>
+        </w:rPr>
+      </w:pPr>
+    </w:p>
+    <w:p>
+      <w:pPr>
+        <w:rPr>
+          <w:rFonts w:hint="default"/>
+          <w:b w:val="0"/>
+          <w:bCs w:val="0"/>
+          <w:i w:val="0"/>
+          <w:iCs w:val="0"/>
+        </w:rPr>
+      </w:pPr>
+      <w:r>
+        <w:rPr>
+          <w:rFonts w:hint="default"/>
+          <w:b w:val="0"/>
+          <w:bCs w:val="0"/>
+          <w:i w:val="0"/>
+          <w:iCs w:val="0"/>
+        </w:rPr>
+        <w:t>CRIANDO O REPOSITÓRIO REMOTO</w:t>
+      </w:r>
+    </w:p>
+    <w:p>
+      <w:pPr>
+        <w:rPr>
+          <w:rFonts w:hint="default"/>
+          <w:b/>
+          <w:bCs/>
+          <w:i w:val="0"/>
+          <w:iCs w:val="0"/>
+        </w:rPr>
+      </w:pPr>
+    </w:p>
+    <w:p>
+      <w:pPr>
+        <w:rPr>
+          <w:rFonts w:hint="default"/>
+          <w:b w:val="0"/>
+          <w:bCs w:val="0"/>
+          <w:i w:val="0"/>
+          <w:iCs w:val="0"/>
+        </w:rPr>
+      </w:pPr>
+      <w:r>
+        <w:rPr>
+          <w:rFonts w:hint="default"/>
+          <w:b w:val="0"/>
+          <w:bCs w:val="0"/>
+          <w:i w:val="0"/>
+          <w:iCs w:val="0"/>
+        </w:rPr>
+        <w:t>Ir no site do github e criar um novo repositório apertando o botão</w:t>
+      </w:r>
+    </w:p>
+    <w:p>
+      <w:pPr>
+        <w:rPr>
+          <w:rFonts w:hint="default"/>
+          <w:b w:val="0"/>
+          <w:bCs w:val="0"/>
+          <w:i w:val="0"/>
+          <w:iCs w:val="0"/>
+        </w:rPr>
+      </w:pPr>
+    </w:p>
+    <w:p>
+      <w:pPr>
+        <w:rPr>
+          <w:rFonts w:hint="default"/>
+          <w:b/>
+          <w:bCs/>
+          <w:i w:val="0"/>
+          <w:iCs w:val="0"/>
+        </w:rPr>
+      </w:pPr>
+      <w:r>
+        <w:rPr>
+          <w:rFonts w:hint="default"/>
+          <w:b w:val="0"/>
+          <w:bCs w:val="0"/>
+          <w:i/>
+          <w:iCs/>
+        </w:rPr>
+        <w:t>Não selecionar a opção para gerar um readme.mp pois ao se ter histórico local, o historico gerado por essa info será diferente. Mlehor evitar tal situação.</w:t>
+      </w:r>
+    </w:p>
+    <w:p>
+      <w:pPr>
+        <w:rPr>
+          <w:rFonts w:hint="default"/>
+          <w:b/>
+          <w:bCs/>
+          <w:i w:val="0"/>
+          <w:iCs w:val="0"/>
+        </w:rPr>
+      </w:pPr>
+    </w:p>
+    <w:p>
+      <w:r>
+        <w:t>-------------------------------------------------------------------------------------------------------------------</w:t>
+      </w:r>
+    </w:p>
+    <w:p>
+      <w:pPr>
+        <w:rPr>
+          <w:rFonts w:hint="default"/>
+          <w:b w:val="0"/>
+          <w:bCs w:val="0"/>
+          <w:i w:val="0"/>
+          <w:iCs w:val="0"/>
+        </w:rPr>
+      </w:pPr>
+    </w:p>
+    <w:p>
+      <w:pPr>
+        <w:rPr>
+          <w:rFonts w:hint="default"/>
+          <w:b w:val="0"/>
+          <w:bCs w:val="0"/>
+          <w:i w:val="0"/>
+          <w:iCs w:val="0"/>
+        </w:rPr>
+      </w:pPr>
+      <w:r>
+        <w:rPr>
+          <w:rFonts w:hint="default"/>
+          <w:b w:val="0"/>
+          <w:bCs w:val="0"/>
+          <w:i w:val="0"/>
+          <w:iCs w:val="0"/>
+        </w:rPr>
+        <w:t xml:space="preserve">CRIANDO </w:t>
+      </w:r>
+      <w:r>
+        <w:rPr>
+          <w:rFonts w:hint="default"/>
+          <w:b w:val="0"/>
+          <w:bCs w:val="0"/>
+          <w:i w:val="0"/>
+          <w:iCs w:val="0"/>
+        </w:rPr>
+        <w:t>E ADICIONANDO UMA CHAVE SSH</w:t>
+      </w:r>
+    </w:p>
+    <w:p>
+      <w:pPr>
+        <w:rPr>
+          <w:rFonts w:hint="default"/>
+          <w:b w:val="0"/>
+          <w:bCs w:val="0"/>
+          <w:i w:val="0"/>
+          <w:iCs w:val="0"/>
+        </w:rPr>
+      </w:pPr>
+    </w:p>
+    <w:p>
+      <w:pPr>
+        <w:rPr>
+          <w:rFonts w:hint="default"/>
+          <w:b w:val="0"/>
+          <w:bCs w:val="0"/>
+          <w:i w:val="0"/>
+          <w:iCs w:val="0"/>
+        </w:rPr>
+      </w:pPr>
+      <w:r>
+        <w:rPr>
+          <w:rFonts w:hint="default"/>
+          <w:b w:val="0"/>
+          <w:bCs w:val="0"/>
+          <w:i w:val="0"/>
+          <w:iCs w:val="0"/>
+        </w:rPr>
+        <w:t>Obs: Para problemas de push para o repositório remoto.</w:t>
+      </w:r>
+    </w:p>
+    <w:p>
+      <w:pPr>
+        <w:rPr>
+          <w:rFonts w:hint="default"/>
+          <w:b w:val="0"/>
+          <w:bCs w:val="0"/>
+          <w:i w:val="0"/>
+          <w:iCs w:val="0"/>
+        </w:rPr>
+      </w:pPr>
+      <w:r>
+        <w:rPr>
+          <w:rFonts w:hint="default"/>
+          <w:b w:val="0"/>
+          <w:bCs w:val="0"/>
+          <w:i w:val="0"/>
+          <w:iCs w:val="0"/>
+        </w:rPr>
+        <w:br w:type="textWrapping"/>
+      </w:r>
+      <w:r>
+        <w:rPr>
+          <w:rFonts w:hint="default"/>
+          <w:b w:val="0"/>
+          <w:bCs w:val="0"/>
+          <w:i w:val="0"/>
+          <w:iCs w:val="0"/>
+        </w:rPr>
+        <w:t>O SSH serve para autenticar o usuário no servidor. A chave privada presente na nossa máquina é utilizada para descriptografar a chave pública do servidor e assim permitir submeter o arquivo ao repósitorio remoto.</w:t>
+      </w:r>
+    </w:p>
+    <w:p>
+      <w:pPr>
+        <w:rPr>
+          <w:rFonts w:hint="default"/>
+          <w:b w:val="0"/>
+          <w:bCs w:val="0"/>
+          <w:i w:val="0"/>
+          <w:iCs w:val="0"/>
+        </w:rPr>
+      </w:pPr>
+    </w:p>
+    <w:p>
+      <w:pPr>
+        <w:rPr>
+          <w:rFonts w:hint="default"/>
+          <w:b w:val="0"/>
+          <w:bCs w:val="0"/>
+          <w:i/>
+          <w:iCs/>
+        </w:rPr>
+      </w:pPr>
+      <w:r>
+        <w:rPr>
+          <w:rFonts w:hint="default"/>
+          <w:b w:val="0"/>
+          <w:bCs w:val="0"/>
+          <w:i/>
+          <w:iCs/>
+        </w:rPr>
+        <w:t>GERAR A CHAVE SSH</w:t>
+      </w:r>
+    </w:p>
+    <w:p>
+      <w:pPr>
+        <w:rPr>
+          <w:rFonts w:hint="default"/>
+          <w:b w:val="0"/>
+          <w:bCs w:val="0"/>
+          <w:i/>
+          <w:iCs/>
+        </w:rPr>
+      </w:pPr>
+      <w:r>
+        <w:rPr>
+          <w:rFonts w:hint="default"/>
+          <w:b w:val="0"/>
+          <w:bCs w:val="0"/>
+          <w:i/>
+          <w:iCs/>
+        </w:rPr>
+        <w:t>Abrir o terminal e colocar</w:t>
+      </w:r>
+    </w:p>
+    <w:p>
+      <w:pPr>
+        <w:pStyle w:val="2"/>
+        <w:keepNext w:val="0"/>
+        <w:keepLines w:val="0"/>
+        <w:widowControl/>
+        <w:suppressLineNumbers w:val="0"/>
+        <w:pBdr>
+          <w:top w:val="single" w:color="DDDDDD" w:sz="12" w:space="7"/>
+          <w:left w:val="single" w:color="DDDDDD" w:sz="12" w:space="7"/>
+          <w:bottom w:val="single" w:color="DDDDDD" w:sz="12" w:space="7"/>
+          <w:right w:val="single" w:color="DDDDDD" w:sz="12" w:space="7"/>
+        </w:pBdr>
+        <w:shd w:val="clear" w:fill="333333"/>
+        <w:spacing w:before="150" w:beforeAutospacing="0" w:after="150" w:afterAutospacing="0"/>
+        <w:ind w:left="0" w:right="0" w:firstLine="0"/>
+        <w:jc w:val="left"/>
+        <w:textAlignment w:val="baseline"/>
+        <w:rPr>
+          <w:rFonts w:ascii="DejaVu Sans Mono" w:hAnsi="DejaVu Sans Mono" w:eastAsia="DejaVu Sans Mono" w:cs="DejaVu Sans Mono"/>
+          <w:i w:val="0"/>
+          <w:caps w:val="0"/>
+          <w:color w:val="FFFFFF"/>
+          <w:spacing w:val="0"/>
+          <w:sz w:val="19"/>
+          <w:szCs w:val="19"/>
+        </w:rPr>
+      </w:pPr>
+      <w:r>
+        <w:rPr>
+          <w:rFonts w:hint="default" w:ascii="DejaVu Sans Mono" w:hAnsi="DejaVu Sans Mono" w:eastAsia="DejaVu Sans Mono" w:cs="DejaVu Sans Mono"/>
+          <w:i w:val="0"/>
+          <w:caps w:val="0"/>
+          <w:color w:val="FFFFFF"/>
+          <w:spacing w:val="0"/>
+          <w:sz w:val="19"/>
+          <w:szCs w:val="19"/>
+          <w:bdr w:val="none" w:color="auto" w:sz="0" w:space="0"/>
+          <w:shd w:val="clear" w:fill="333333"/>
+          <w:vertAlign w:val="baseline"/>
+        </w:rPr>
+        <w:t>ssh-keygen -t rsa -b 4096 -C "</w:t>
+      </w:r>
+      <w:r>
+        <w:rPr>
+          <w:rStyle w:val="4"/>
+          <w:rFonts w:hint="default" w:ascii="DejaVu Sans Mono" w:hAnsi="DejaVu Sans Mono" w:eastAsia="DejaVu Sans Mono" w:cs="DejaVu Sans Mono"/>
+          <w:i/>
+          <w:caps w:val="0"/>
+          <w:color w:val="F9FE64"/>
+          <w:spacing w:val="0"/>
+          <w:sz w:val="19"/>
+          <w:szCs w:val="19"/>
+          <w:bdr w:val="none" w:color="auto" w:sz="0" w:space="0"/>
+          <w:shd w:val="clear" w:fill="333333"/>
+          <w:vertAlign w:val="baseline"/>
+        </w:rPr>
+        <w:t>your_email@example.com</w:t>
+      </w:r>
+      <w:r>
+        <w:rPr>
+          <w:rFonts w:hint="default" w:ascii="DejaVu Sans Mono" w:hAnsi="DejaVu Sans Mono" w:eastAsia="DejaVu Sans Mono" w:cs="DejaVu Sans Mono"/>
+          <w:i w:val="0"/>
+          <w:caps w:val="0"/>
+          <w:color w:val="FFFFFF"/>
+          <w:spacing w:val="0"/>
+          <w:sz w:val="19"/>
+          <w:szCs w:val="19"/>
+          <w:bdr w:val="none" w:color="auto" w:sz="0" w:space="0"/>
+          <w:shd w:val="clear" w:fill="333333"/>
+          <w:vertAlign w:val="baseline"/>
+        </w:rPr>
+        <w:t>"</w:t>
+      </w:r>
+    </w:p>
+    <w:p>
+      <w:pPr>
+        <w:keepNext w:val="0"/>
+        <w:keepLines w:val="0"/>
+        <w:widowControl/>
+        <w:suppressLineNumbers w:val="0"/>
+        <w:jc w:val="left"/>
+      </w:pPr>
+    </w:p>
+    <w:p>
+      <w:pPr>
+        <w:rPr>
+          <w:rFonts w:hint="default"/>
+          <w:b w:val="0"/>
+          <w:bCs w:val="0"/>
+          <w:i/>
+          <w:iCs/>
+        </w:rPr>
+      </w:pPr>
+      <w:r>
+        <w:rPr>
+          <w:rFonts w:hint="default"/>
+          <w:b/>
+          <w:bCs/>
+          <w:i/>
+          <w:iCs/>
+        </w:rPr>
+        <w:t xml:space="preserve">Obs: </w:t>
+      </w:r>
+      <w:r>
+        <w:rPr>
+          <w:rFonts w:hint="default"/>
+          <w:b w:val="0"/>
+          <w:bCs w:val="0"/>
+          <w:i/>
+          <w:iCs/>
+        </w:rPr>
+        <w:t>o email precisa ser exatamente igual ao do usuário</w:t>
+      </w:r>
+    </w:p>
+    <w:p>
+      <w:pPr>
+        <w:rPr>
+          <w:rFonts w:hint="default"/>
+          <w:b w:val="0"/>
+          <w:bCs w:val="0"/>
+          <w:i w:val="0"/>
+          <w:iCs w:val="0"/>
+        </w:rPr>
+      </w:pPr>
+      <w:r>
+        <w:rPr>
+          <w:rFonts w:hint="default"/>
+          <w:b w:val="0"/>
+          <w:bCs w:val="0"/>
+          <w:i w:val="0"/>
+          <w:iCs w:val="0"/>
+        </w:rPr>
+        <w:t>Aparece o texto</w:t>
+      </w:r>
+    </w:p>
+    <w:p>
+      <w:pPr>
+        <w:pStyle w:val="2"/>
+        <w:keepNext w:val="0"/>
+        <w:keepLines w:val="0"/>
+        <w:widowControl/>
+        <w:suppressLineNumbers w:val="0"/>
+        <w:pBdr>
+          <w:top w:val="single" w:color="DDDDDD" w:sz="12" w:space="7"/>
+          <w:left w:val="single" w:color="DDDDDD" w:sz="12" w:space="7"/>
+          <w:bottom w:val="single" w:color="DDDDDD" w:sz="12" w:space="7"/>
+          <w:right w:val="single" w:color="DDDDDD" w:sz="12" w:space="7"/>
+        </w:pBdr>
+        <w:shd w:val="clear" w:fill="333333"/>
+        <w:spacing w:before="150" w:beforeAutospacing="0" w:after="150" w:afterAutospacing="0"/>
+        <w:ind w:left="0" w:right="0" w:firstLine="0"/>
+        <w:jc w:val="left"/>
+        <w:textAlignment w:val="baseline"/>
+        <w:rPr>
+          <w:rFonts w:ascii="DejaVu Sans Mono" w:hAnsi="DejaVu Sans Mono" w:eastAsia="DejaVu Sans Mono" w:cs="DejaVu Sans Mono"/>
+          <w:i w:val="0"/>
+          <w:caps w:val="0"/>
+          <w:color w:val="FFFFFF"/>
+          <w:spacing w:val="0"/>
+          <w:sz w:val="19"/>
+          <w:szCs w:val="19"/>
+        </w:rPr>
+      </w:pPr>
+      <w:r>
+        <w:rPr>
+          <w:rFonts w:hint="default" w:ascii="DejaVu Sans Mono" w:hAnsi="DejaVu Sans Mono" w:eastAsia="DejaVu Sans Mono" w:cs="DejaVu Sans Mono"/>
+          <w:i w:val="0"/>
+          <w:caps w:val="0"/>
+          <w:color w:val="63E463"/>
+          <w:spacing w:val="0"/>
+          <w:sz w:val="19"/>
+          <w:szCs w:val="19"/>
+          <w:bdr w:val="none" w:color="auto" w:sz="0" w:space="0"/>
+          <w:shd w:val="clear" w:fill="333333"/>
+          <w:vertAlign w:val="baseline"/>
+        </w:rPr>
+        <w:t>Generating public/private rsa key pair.</w:t>
+      </w:r>
+    </w:p>
+    <w:p>
+      <w:pPr>
+        <w:rPr>
+          <w:rFonts w:hint="default"/>
+          <w:b w:val="0"/>
+          <w:bCs w:val="0"/>
+          <w:i w:val="0"/>
+          <w:iCs w:val="0"/>
+        </w:rPr>
+      </w:pPr>
+      <w:r>
+        <w:rPr>
+          <w:rFonts w:hint="default"/>
+          <w:b w:val="0"/>
+          <w:bCs w:val="0"/>
+          <w:i w:val="0"/>
+          <w:iCs w:val="0"/>
+        </w:rPr>
+        <w:t>Local para adicionar a chave. Geralmente deixa como padrão.</w:t>
+      </w:r>
+    </w:p>
+    <w:p>
+      <w:pPr>
+        <w:keepNext w:val="0"/>
+        <w:keepLines w:val="0"/>
+        <w:widowControl/>
+        <w:numPr>
+          <w:ilvl w:val="0"/>
+          <w:numId w:val="1"/>
+        </w:numPr>
+        <w:suppressLineNumbers w:val="0"/>
+        <w:pBdr>
+          <w:top w:val="none" w:color="auto" w:sz="0" w:space="0"/>
+          <w:left w:val="none" w:color="auto" w:sz="0" w:space="0"/>
+          <w:bottom w:val="none" w:color="auto" w:sz="0" w:space="0"/>
+          <w:right w:val="none" w:color="auto" w:sz="0" w:space="0"/>
+        </w:pBdr>
+        <w:spacing w:before="0" w:beforeAutospacing="0" w:after="75" w:afterAutospacing="0"/>
+        <w:ind w:left="0" w:right="0" w:hanging="360"/>
+        <w:textAlignment w:val="baseline"/>
+      </w:pPr>
+    </w:p>
+    <w:p>
+      <w:pPr>
+        <w:pStyle w:val="2"/>
+        <w:keepNext w:val="0"/>
+        <w:keepLines w:val="0"/>
+        <w:widowControl/>
+        <w:suppressLineNumbers w:val="0"/>
+        <w:pBdr>
+          <w:top w:val="single" w:color="DDDDDD" w:sz="12" w:space="7"/>
+          <w:left w:val="single" w:color="DDDDDD" w:sz="12" w:space="7"/>
+          <w:bottom w:val="single" w:color="DDDDDD" w:sz="12" w:space="7"/>
+          <w:right w:val="single" w:color="DDDDDD" w:sz="12" w:space="7"/>
+        </w:pBdr>
+        <w:shd w:val="clear" w:fill="333333"/>
+        <w:spacing w:before="140" w:beforeAutospacing="0" w:after="140" w:afterAutospacing="0"/>
+        <w:ind w:left="0" w:right="0"/>
+        <w:textAlignment w:val="baseline"/>
+        <w:rPr>
+          <w:rFonts w:ascii="DejaVu Sans Mono" w:hAnsi="DejaVu Sans Mono" w:eastAsia="DejaVu Sans Mono" w:cs="DejaVu Sans Mono"/>
+          <w:color w:val="FFFFFF"/>
+          <w:sz w:val="19"/>
+          <w:szCs w:val="19"/>
+        </w:rPr>
+      </w:pPr>
+      <w:r>
+        <w:rPr>
+          <w:rFonts w:hint="default" w:ascii="DejaVu Sans Mono" w:hAnsi="DejaVu Sans Mono" w:eastAsia="DejaVu Sans Mono" w:cs="DejaVu Sans Mono"/>
+          <w:i w:val="0"/>
+          <w:caps w:val="0"/>
+          <w:color w:val="63E463"/>
+          <w:spacing w:val="0"/>
+          <w:sz w:val="19"/>
+          <w:szCs w:val="19"/>
+          <w:bdr w:val="none" w:color="auto" w:sz="0" w:space="0"/>
+          <w:shd w:val="clear" w:fill="333333"/>
+          <w:vertAlign w:val="baseline"/>
+        </w:rPr>
+        <w:t>Enter a file in which to save the key (/home/</w:t>
+      </w:r>
+      <w:r>
+        <w:rPr>
+          <w:rStyle w:val="4"/>
+          <w:rFonts w:hint="default" w:ascii="DejaVu Sans Mono" w:hAnsi="DejaVu Sans Mono" w:eastAsia="DejaVu Sans Mono" w:cs="DejaVu Sans Mono"/>
+          <w:i/>
+          <w:caps w:val="0"/>
+          <w:color w:val="F9FE64"/>
+          <w:spacing w:val="0"/>
+          <w:sz w:val="19"/>
+          <w:szCs w:val="19"/>
+          <w:bdr w:val="none" w:color="auto" w:sz="0" w:space="0"/>
+          <w:shd w:val="clear" w:fill="333333"/>
+          <w:vertAlign w:val="baseline"/>
+        </w:rPr>
+        <w:t>you</w:t>
+      </w:r>
+      <w:r>
+        <w:rPr>
+          <w:rFonts w:hint="default" w:ascii="DejaVu Sans Mono" w:hAnsi="DejaVu Sans Mono" w:eastAsia="DejaVu Sans Mono" w:cs="DejaVu Sans Mono"/>
+          <w:i w:val="0"/>
+          <w:caps w:val="0"/>
+          <w:color w:val="63E463"/>
+          <w:spacing w:val="0"/>
+          <w:sz w:val="19"/>
+          <w:szCs w:val="19"/>
+          <w:bdr w:val="none" w:color="auto" w:sz="0" w:space="0"/>
+          <w:shd w:val="clear" w:fill="333333"/>
+          <w:vertAlign w:val="baseline"/>
+        </w:rPr>
+        <w:t xml:space="preserve">/.ssh/id_rsa): </w:t>
+      </w:r>
+      <w:r>
+        <w:rPr>
+          <w:rStyle w:val="4"/>
+          <w:rFonts w:hint="default" w:ascii="DejaVu Sans Mono" w:hAnsi="DejaVu Sans Mono" w:eastAsia="DejaVu Sans Mono" w:cs="DejaVu Sans Mono"/>
+          <w:i/>
+          <w:caps w:val="0"/>
+          <w:color w:val="F9FE64"/>
+          <w:spacing w:val="0"/>
+          <w:sz w:val="19"/>
+          <w:szCs w:val="19"/>
+          <w:bdr w:val="none" w:color="auto" w:sz="0" w:space="0"/>
+          <w:shd w:val="clear" w:fill="333333"/>
+          <w:vertAlign w:val="baseline"/>
+        </w:rPr>
+        <w:t>[Press enter]</w:t>
+      </w:r>
+    </w:p>
+    <w:p>
+      <w:pPr>
+        <w:rPr>
+          <w:rFonts w:hint="default"/>
+          <w:b w:val="0"/>
+          <w:bCs w:val="0"/>
+          <w:i w:val="0"/>
+          <w:iCs w:val="0"/>
+        </w:rPr>
+      </w:pPr>
+      <w:r>
+        <w:rPr>
+          <w:rFonts w:hint="default"/>
+          <w:b w:val="0"/>
+          <w:bCs w:val="0"/>
+          <w:i w:val="0"/>
+          <w:iCs w:val="0"/>
+        </w:rPr>
+        <w:t>Quando pede um passaphrase e clica em enter. Não se preocupe com isso.</w:t>
+      </w:r>
+    </w:p>
+    <w:p>
+      <w:pPr>
+        <w:pStyle w:val="2"/>
+        <w:keepNext w:val="0"/>
+        <w:keepLines w:val="0"/>
+        <w:widowControl/>
+        <w:suppressLineNumbers w:val="0"/>
+        <w:pBdr>
+          <w:top w:val="single" w:color="DDDDDD" w:sz="12" w:space="7"/>
+          <w:left w:val="single" w:color="DDDDDD" w:sz="12" w:space="7"/>
+          <w:bottom w:val="single" w:color="DDDDDD" w:sz="12" w:space="7"/>
+          <w:right w:val="single" w:color="DDDDDD" w:sz="12" w:space="7"/>
+        </w:pBdr>
+        <w:shd w:val="clear" w:fill="333333"/>
+        <w:spacing w:before="150" w:beforeAutospacing="0" w:after="150" w:afterAutospacing="0"/>
+        <w:ind w:left="0" w:right="0" w:firstLine="0"/>
+        <w:jc w:val="left"/>
+        <w:textAlignment w:val="baseline"/>
+        <w:rPr>
+          <w:rFonts w:ascii="DejaVu Sans Mono" w:hAnsi="DejaVu Sans Mono" w:eastAsia="DejaVu Sans Mono" w:cs="DejaVu Sans Mono"/>
+          <w:i w:val="0"/>
+          <w:caps w:val="0"/>
+          <w:color w:val="FFFFFF"/>
+          <w:spacing w:val="0"/>
+          <w:sz w:val="19"/>
+          <w:szCs w:val="19"/>
+        </w:rPr>
+      </w:pPr>
+      <w:r>
+        <w:rPr>
+          <w:rFonts w:hint="default" w:ascii="DejaVu Sans Mono" w:hAnsi="DejaVu Sans Mono" w:eastAsia="DejaVu Sans Mono" w:cs="DejaVu Sans Mono"/>
+          <w:i w:val="0"/>
+          <w:caps w:val="0"/>
+          <w:color w:val="63E463"/>
+          <w:spacing w:val="0"/>
+          <w:sz w:val="19"/>
+          <w:szCs w:val="19"/>
+          <w:bdr w:val="none" w:color="auto" w:sz="0" w:space="0"/>
+          <w:shd w:val="clear" w:fill="333333"/>
+          <w:vertAlign w:val="baseline"/>
+        </w:rPr>
+        <w:t xml:space="preserve">Enter passphrase (empty for no passphrase): </w:t>
+      </w:r>
+      <w:r>
+        <w:rPr>
+          <w:rStyle w:val="4"/>
+          <w:rFonts w:hint="default" w:ascii="DejaVu Sans Mono" w:hAnsi="DejaVu Sans Mono" w:eastAsia="DejaVu Sans Mono" w:cs="DejaVu Sans Mono"/>
+          <w:i/>
+          <w:caps w:val="0"/>
+          <w:color w:val="F9FE64"/>
+          <w:spacing w:val="0"/>
+          <w:sz w:val="19"/>
+          <w:szCs w:val="19"/>
+          <w:bdr w:val="none" w:color="auto" w:sz="0" w:space="0"/>
+          <w:shd w:val="clear" w:fill="333333"/>
+          <w:vertAlign w:val="baseline"/>
+        </w:rPr>
+        <w:t>[Type a passphrase]</w:t>
+      </w:r>
+      <w:r>
+        <w:rPr>
+          <w:rFonts w:hint="default" w:ascii="DejaVu Sans Mono" w:hAnsi="DejaVu Sans Mono" w:eastAsia="DejaVu Sans Mono" w:cs="DejaVu Sans Mono"/>
+          <w:i w:val="0"/>
+          <w:caps w:val="0"/>
+          <w:color w:val="63E463"/>
+          <w:spacing w:val="0"/>
+          <w:sz w:val="19"/>
+          <w:szCs w:val="19"/>
+          <w:bdr w:val="none" w:color="auto" w:sz="0" w:space="0"/>
+          <w:shd w:val="clear" w:fill="333333"/>
+          <w:vertAlign w:val="baseline"/>
+        </w:rPr>
+        <w:t xml:space="preserve">Enter same passphrase again: </w:t>
+      </w:r>
+      <w:r>
+        <w:rPr>
+          <w:rStyle w:val="4"/>
+          <w:rFonts w:hint="default" w:ascii="DejaVu Sans Mono" w:hAnsi="DejaVu Sans Mono" w:eastAsia="DejaVu Sans Mono" w:cs="DejaVu Sans Mono"/>
+          <w:i/>
+          <w:caps w:val="0"/>
+          <w:color w:val="F9FE64"/>
+          <w:spacing w:val="0"/>
+          <w:sz w:val="19"/>
+          <w:szCs w:val="19"/>
+          <w:bdr w:val="none" w:color="auto" w:sz="0" w:space="0"/>
+          <w:shd w:val="clear" w:fill="333333"/>
+          <w:vertAlign w:val="baseline"/>
+        </w:rPr>
+        <w:t>[Type passphrase again]</w:t>
+      </w:r>
+    </w:p>
+    <w:p>
+      <w:pPr>
+        <w:rPr>
+          <w:rFonts w:hint="default"/>
+          <w:b w:val="0"/>
+          <w:bCs w:val="0"/>
+          <w:i w:val="0"/>
+          <w:iCs w:val="0"/>
+        </w:rPr>
+      </w:pPr>
+      <w:r>
+        <w:rPr>
+          <w:rFonts w:hint="default"/>
+          <w:b w:val="0"/>
+          <w:bCs w:val="0"/>
+          <w:i w:val="0"/>
+          <w:iCs w:val="0"/>
+        </w:rPr>
+        <w:t>É possível encontrar as chaves SSH no diretório: cd ~/ .ssh/</w:t>
+      </w:r>
+    </w:p>
+    <w:p>
+      <w:pPr>
+        <w:rPr>
+          <w:rFonts w:hint="default"/>
+          <w:b w:val="0"/>
+          <w:bCs w:val="0"/>
+          <w:i w:val="0"/>
+          <w:iCs w:val="0"/>
+        </w:rPr>
+      </w:pPr>
+    </w:p>
+    <w:p>
+      <w:pPr>
+        <w:rPr>
+          <w:rFonts w:hint="default"/>
+          <w:b w:val="0"/>
+          <w:bCs w:val="0"/>
+          <w:i w:val="0"/>
+          <w:iCs w:val="0"/>
+        </w:rPr>
+      </w:pPr>
+      <w:r>
+        <w:rPr>
+          <w:rFonts w:hint="default"/>
+          <w:b w:val="0"/>
+          <w:bCs w:val="0"/>
+          <w:i w:val="0"/>
+          <w:iCs w:val="0"/>
+        </w:rPr>
+        <w:t>Liste as chaves criadas com ls. A chave que iremos precisa possui o final .pub. Para utilizá-las é necessário:</w:t>
+      </w:r>
+    </w:p>
+    <w:p>
+      <w:pPr>
+        <w:rPr>
+          <w:rFonts w:hint="default"/>
+          <w:b w:val="0"/>
+          <w:bCs w:val="0"/>
+          <w:i w:val="0"/>
+          <w:iCs w:val="0"/>
+        </w:rPr>
+      </w:pPr>
+    </w:p>
+    <w:p>
+      <w:pPr>
+        <w:rPr>
+          <w:rFonts w:hint="default"/>
+          <w:b/>
+          <w:bCs/>
+          <w:i w:val="0"/>
+          <w:iCs w:val="0"/>
+        </w:rPr>
+      </w:pPr>
+      <w:r>
+        <w:rPr>
+          <w:rFonts w:hint="default"/>
+          <w:b/>
+          <w:bCs/>
+          <w:i w:val="0"/>
+          <w:iCs w:val="0"/>
+        </w:rPr>
+        <w:t>$cat id_rsa.pub</w:t>
+      </w:r>
+    </w:p>
+    <w:p>
+      <w:pPr>
+        <w:rPr>
+          <w:rFonts w:hint="default"/>
+          <w:b w:val="0"/>
+          <w:bCs w:val="0"/>
+          <w:i w:val="0"/>
+          <w:iCs w:val="0"/>
+        </w:rPr>
+      </w:pPr>
+      <w:r>
+        <w:rPr>
+          <w:rFonts w:hint="default"/>
+          <w:b w:val="0"/>
+          <w:bCs w:val="0"/>
+          <w:i w:val="0"/>
+          <w:iCs w:val="0"/>
+        </w:rPr>
+        <w:t>Assim terá acesso a chave. Copie a chave. Vá ao github.</w:t>
+      </w:r>
+    </w:p>
+    <w:p>
+      <w:pPr>
+        <w:rPr>
+          <w:rFonts w:hint="default"/>
+          <w:b w:val="0"/>
+          <w:bCs w:val="0"/>
+          <w:i w:val="0"/>
+          <w:iCs w:val="0"/>
+        </w:rPr>
+      </w:pPr>
+      <w:r>
+        <w:rPr>
+          <w:rFonts w:hint="default"/>
+          <w:b w:val="0"/>
+          <w:bCs w:val="0"/>
+          <w:i w:val="0"/>
+          <w:iCs w:val="0"/>
+        </w:rPr>
+        <w:t xml:space="preserve">Selecione no menu </w:t>
+      </w:r>
+      <w:r>
+        <w:rPr>
+          <w:rFonts w:hint="default"/>
+          <w:b w:val="0"/>
+          <w:bCs w:val="0"/>
+          <w:i/>
+          <w:iCs/>
+        </w:rPr>
+        <w:t xml:space="preserve">settings. </w:t>
+      </w:r>
+      <w:r>
+        <w:rPr>
+          <w:rFonts w:hint="default"/>
+          <w:b w:val="0"/>
+          <w:bCs w:val="0"/>
+          <w:i w:val="0"/>
+          <w:iCs w:val="0"/>
+        </w:rPr>
+        <w:t>Selecione SSH and GPG Keys. Aperte o botão SSH Key. Adicione a chave copiada e adicione um título.</w:t>
+      </w:r>
+    </w:p>
+    <w:p>
+      <w:r>
+        <w:rPr>
+          <w:rFonts w:hint="default"/>
+          <w:b w:val="0"/>
+          <w:bCs w:val="0"/>
+          <w:i w:val="0"/>
+          <w:iCs w:val="0"/>
+        </w:rPr>
+        <w:br w:type="textWrapping"/>
+      </w:r>
+      <w:r>
+        <w:t>-------------------------------------------------------------------------------------------------------------------</w:t>
+      </w:r>
+    </w:p>
+    <w:p>
+      <w:pPr>
+        <w:rPr>
+          <w:rFonts w:hint="default"/>
+          <w:b w:val="0"/>
+          <w:bCs w:val="0"/>
+          <w:i w:val="0"/>
+          <w:iCs w:val="0"/>
+        </w:rPr>
+      </w:pPr>
+    </w:p>
+    <w:p>
+      <w:pPr>
+        <w:rPr>
+          <w:rFonts w:hint="default"/>
+          <w:b w:val="0"/>
+          <w:bCs w:val="0"/>
+          <w:i w:val="0"/>
+          <w:iCs w:val="0"/>
+        </w:rPr>
+      </w:pPr>
+      <w:r>
+        <w:rPr>
+          <w:rFonts w:hint="default"/>
+          <w:b w:val="0"/>
+          <w:bCs w:val="0"/>
+          <w:i w:val="0"/>
+          <w:iCs w:val="0"/>
+        </w:rPr>
+        <w:t>LIGANDO UM REPOSITÓRIO LOCAL A UM REMOTO</w:t>
+      </w:r>
+    </w:p>
+    <w:p>
+      <w:pPr>
+        <w:rPr>
+          <w:rFonts w:hint="default"/>
+          <w:b w:val="0"/>
+          <w:bCs w:val="0"/>
+          <w:i w:val="0"/>
+          <w:iCs w:val="0"/>
+        </w:rPr>
+      </w:pPr>
+    </w:p>
+    <w:p>
+      <w:pPr>
+        <w:rPr>
+          <w:rFonts w:hint="default"/>
+          <w:b w:val="0"/>
+          <w:bCs w:val="0"/>
+          <w:i w:val="0"/>
+          <w:iCs w:val="0"/>
+        </w:rPr>
+      </w:pPr>
+      <w:r>
+        <w:rPr>
+          <w:rFonts w:hint="default"/>
+          <w:b w:val="0"/>
+          <w:bCs w:val="0"/>
+          <w:i w:val="0"/>
+          <w:iCs w:val="0"/>
+        </w:rPr>
+        <w:t>Informações para a ligação são dadas na pagina do repositório criado. Siga-as:</w:t>
+      </w:r>
+    </w:p>
+    <w:p>
+      <w:pPr>
+        <w:pStyle w:val="2"/>
+        <w:keepNext w:val="0"/>
+        <w:keepLines w:val="0"/>
+        <w:widowControl/>
+        <w:suppressLineNumbers w:val="0"/>
+        <w:spacing w:before="0" w:beforeAutospacing="0" w:after="0" w:afterAutospacing="0"/>
+        <w:ind w:left="0" w:firstLine="0"/>
+        <w:rPr>
+          <w:rFonts w:hint="default" w:ascii="Liberation Mono" w:hAnsi="Liberation Mono" w:eastAsia="Liberation Mono" w:cs="Liberation Mono"/>
+          <w:b/>
+          <w:bCs/>
+          <w:i w:val="0"/>
+          <w:caps w:val="0"/>
+          <w:color w:val="24292E"/>
+          <w:spacing w:val="0"/>
+          <w:sz w:val="21"/>
+          <w:szCs w:val="21"/>
+        </w:rPr>
+      </w:pPr>
+    </w:p>
+    <w:p>
+      <w:pPr>
+        <w:pStyle w:val="2"/>
+        <w:keepNext w:val="0"/>
+        <w:keepLines w:val="0"/>
+        <w:widowControl/>
+        <w:suppressLineNumbers w:val="0"/>
+        <w:spacing w:before="0" w:beforeAutospacing="0" w:after="0" w:afterAutospacing="0"/>
+        <w:ind w:left="0" w:firstLine="0"/>
+        <w:rPr>
+          <w:rFonts w:ascii="Liberation Mono" w:hAnsi="Liberation Mono" w:eastAsia="Liberation Mono" w:cs="Liberation Mono"/>
+          <w:b/>
+          <w:bCs/>
+          <w:i w:val="0"/>
+          <w:caps w:val="0"/>
+          <w:color w:val="24292E"/>
+          <w:spacing w:val="0"/>
+          <w:sz w:val="21"/>
+          <w:szCs w:val="21"/>
+        </w:rPr>
+      </w:pPr>
+      <w:r>
+        <w:rPr>
+          <w:rFonts w:hint="default" w:ascii="Liberation Mono" w:hAnsi="Liberation Mono" w:eastAsia="Liberation Mono" w:cs="Liberation Mono"/>
+          <w:b/>
+          <w:bCs/>
+          <w:i w:val="0"/>
+          <w:caps w:val="0"/>
+          <w:color w:val="24292E"/>
+          <w:spacing w:val="0"/>
+          <w:sz w:val="21"/>
+          <w:szCs w:val="21"/>
+        </w:rPr>
+        <w:t>$</w:t>
+      </w:r>
+      <w:r>
+        <w:rPr>
+          <w:rFonts w:hint="default" w:ascii="Liberation Mono" w:hAnsi="Liberation Mono" w:eastAsia="Liberation Mono" w:cs="Liberation Mono"/>
+          <w:b/>
+          <w:bCs/>
+          <w:i w:val="0"/>
+          <w:caps w:val="0"/>
+          <w:color w:val="24292E"/>
+          <w:spacing w:val="0"/>
+          <w:sz w:val="21"/>
+          <w:szCs w:val="21"/>
+        </w:rPr>
+        <w:t>git remote add origin https://github.com/AlineLopes/git_course.git</w:t>
+      </w:r>
+    </w:p>
+    <w:p>
+      <w:pPr>
+        <w:rPr>
+          <w:rFonts w:hint="default"/>
+          <w:b/>
+          <w:bCs/>
+          <w:i w:val="0"/>
+          <w:iCs w:val="0"/>
+        </w:rPr>
+      </w:pPr>
+      <w:r>
+        <w:rPr>
+          <w:rFonts w:hint="default"/>
+          <w:b/>
+          <w:bCs/>
+          <w:i w:val="0"/>
+          <w:iCs w:val="0"/>
+        </w:rPr>
+        <w:t>$git remote</w:t>
+      </w:r>
+    </w:p>
+    <w:p>
+      <w:pPr>
+        <w:rPr>
+          <w:rFonts w:hint="default"/>
+          <w:b/>
+          <w:bCs/>
+          <w:i w:val="0"/>
+          <w:iCs w:val="0"/>
+        </w:rPr>
+      </w:pPr>
+      <w:r>
+        <w:rPr>
+          <w:rFonts w:hint="default"/>
+          <w:b/>
+          <w:bCs/>
+          <w:i w:val="0"/>
+          <w:iCs w:val="0"/>
+        </w:rPr>
+        <w:t>$git remote -v</w:t>
+      </w:r>
+    </w:p>
+    <w:p>
+      <w:pPr>
+        <w:rPr>
+          <w:rFonts w:hint="default"/>
+          <w:b/>
+          <w:bCs/>
+          <w:i w:val="0"/>
+          <w:iCs w:val="0"/>
+        </w:rPr>
+      </w:pPr>
+    </w:p>
+    <w:p>
+      <w:pPr>
+        <w:rPr>
+          <w:rFonts w:hint="default"/>
+          <w:b w:val="0"/>
+          <w:bCs w:val="0"/>
+          <w:i w:val="0"/>
+          <w:iCs w:val="0"/>
+        </w:rPr>
+      </w:pPr>
+      <w:r>
+        <w:rPr>
+          <w:rFonts w:hint="default"/>
+          <w:b w:val="0"/>
+          <w:bCs w:val="0"/>
+          <w:i w:val="0"/>
+          <w:iCs w:val="0"/>
+        </w:rPr>
+        <w:t>O git push envia todas as informações para o repositório criado remotamente</w:t>
+      </w:r>
+    </w:p>
+    <w:p>
+      <w:pPr>
+        <w:rPr>
+          <w:rFonts w:hint="default"/>
+          <w:b w:val="0"/>
+          <w:bCs w:val="0"/>
+          <w:i w:val="0"/>
+          <w:iCs w:val="0"/>
+        </w:rPr>
+      </w:pPr>
+    </w:p>
+    <w:p>
+      <w:pPr>
+        <w:pStyle w:val="2"/>
+        <w:keepNext w:val="0"/>
+        <w:keepLines w:val="0"/>
+        <w:widowControl/>
+        <w:suppressLineNumbers w:val="0"/>
+        <w:spacing w:before="0" w:beforeAutospacing="0" w:after="0" w:afterAutospacing="0"/>
+        <w:ind w:left="0" w:firstLine="0"/>
+        <w:rPr>
+          <w:rFonts w:ascii="Liberation Mono" w:hAnsi="Liberation Mono" w:eastAsia="Liberation Mono" w:cs="Liberation Mono"/>
+          <w:b/>
+          <w:bCs/>
+          <w:i w:val="0"/>
+          <w:caps w:val="0"/>
+          <w:color w:val="24292E"/>
+          <w:spacing w:val="0"/>
+          <w:sz w:val="21"/>
+          <w:szCs w:val="21"/>
+        </w:rPr>
+      </w:pPr>
+      <w:r>
+        <w:rPr>
+          <w:rFonts w:hint="default" w:ascii="Liberation Mono" w:hAnsi="Liberation Mono" w:eastAsia="Liberation Mono" w:cs="Liberation Mono"/>
+          <w:b/>
+          <w:bCs/>
+          <w:i w:val="0"/>
+          <w:caps w:val="0"/>
+          <w:color w:val="24292E"/>
+          <w:spacing w:val="0"/>
+          <w:sz w:val="21"/>
+          <w:szCs w:val="21"/>
+        </w:rPr>
+        <w:t>$</w:t>
+      </w:r>
+      <w:r>
+        <w:rPr>
+          <w:rFonts w:hint="default" w:ascii="Liberation Mono" w:hAnsi="Liberation Mono" w:eastAsia="Liberation Mono" w:cs="Liberation Mono"/>
+          <w:b/>
+          <w:bCs/>
+          <w:i w:val="0"/>
+          <w:caps w:val="0"/>
+          <w:color w:val="24292E"/>
+          <w:spacing w:val="0"/>
+          <w:sz w:val="21"/>
+          <w:szCs w:val="21"/>
+        </w:rPr>
+        <w:t>git push -u origin master</w:t>
+      </w:r>
+    </w:p>
+    <w:p>
+      <w:pPr>
+        <w:rPr>
+          <w:rFonts w:hint="default"/>
+          <w:b/>
+          <w:bCs/>
+          <w:i w:val="0"/>
+          <w:iCs w:val="0"/>
+        </w:rPr>
+      </w:pPr>
+    </w:p>
+    <w:p>
+      <w:pPr>
+        <w:rPr>
+          <w:rFonts w:hint="default"/>
+          <w:b w:val="0"/>
+          <w:bCs w:val="0"/>
+          <w:i w:val="0"/>
+          <w:iCs w:val="0"/>
+        </w:rPr>
+      </w:pPr>
+      <w:r>
+        <w:rPr>
+          <w:rFonts w:hint="default"/>
+          <w:b w:val="0"/>
+          <w:bCs w:val="0"/>
+          <w:i w:val="0"/>
+          <w:iCs w:val="0"/>
+        </w:rPr>
+        <w:t>Ele diz que vai enviar os dados do respoitorio local(master) para o repositorio remoto(origin)</w:t>
+      </w:r>
+    </w:p>
+    <w:p>
+      <w:pPr>
+        <w:rPr>
+          <w:rFonts w:hint="default"/>
+          <w:b w:val="0"/>
+          <w:bCs w:val="0"/>
+          <w:i w:val="0"/>
+          <w:iCs w:val="0"/>
+        </w:rPr>
+      </w:pPr>
+      <w:bookmarkStart w:id="0" w:name="_GoBack"/>
+      <w:bookmarkEnd w:id="0"/>
+    </w:p>
+    <w:p>
+      <w:r>
+        <w:t>-------------------------------------------------------------------------------------------------------------------</w:t>
+      </w:r>
+    </w:p>
+    <w:p>
+      <w:pPr>
+        <w:rPr>
+          <w:rFonts w:hint="default"/>
+          <w:b w:val="0"/>
+          <w:bCs w:val="0"/>
+          <w:i w:val="0"/>
+          <w:iCs w:val="0"/>
+        </w:rPr>
+      </w:pPr>
+    </w:p>
+    <w:p>
+      <w:pPr>
+        <w:rPr>
+          <w:rFonts w:hint="default"/>
+          <w:b w:val="0"/>
+          <w:bCs w:val="0"/>
+          <w:i w:val="0"/>
+          <w:iCs w:val="0"/>
+        </w:rPr>
+      </w:pPr>
+      <w:r>
+        <w:rPr>
+          <w:rFonts w:hint="default"/>
+          <w:b w:val="0"/>
+          <w:bCs w:val="0"/>
+          <w:i w:val="0"/>
+          <w:iCs w:val="0"/>
+        </w:rPr>
+        <w:t>ENVIANDO MUDANÇAS PARA UM REPOSITÓRIO REMOTO</w:t>
+      </w:r>
+    </w:p>
+    <w:p>
+      <w:pPr>
+        <w:rPr>
+          <w:rFonts w:hint="default"/>
+          <w:b w:val="0"/>
+          <w:bCs w:val="0"/>
+          <w:i w:val="0"/>
+          <w:iCs w:val="0"/>
+        </w:rPr>
+      </w:pPr>
+    </w:p>
+    <w:p>
+      <w:pPr>
+        <w:rPr>
+          <w:rFonts w:hint="default"/>
+          <w:b/>
+          <w:bCs/>
+          <w:i w:val="0"/>
+          <w:iCs w:val="0"/>
+        </w:rPr>
+      </w:pPr>
+      <w:r>
+        <w:rPr>
+          <w:rFonts w:hint="default"/>
+          <w:b/>
+          <w:bCs/>
+          <w:i w:val="0"/>
+          <w:iCs w:val="0"/>
+        </w:rPr>
+        <w:t>$git status</w:t>
+      </w:r>
+    </w:p>
+    <w:p>
+      <w:pPr>
+        <w:rPr>
+          <w:rFonts w:hint="default"/>
+          <w:b/>
+          <w:bCs/>
+          <w:i w:val="0"/>
+          <w:iCs w:val="0"/>
+        </w:rPr>
+      </w:pPr>
+      <w:r>
+        <w:rPr>
+          <w:rFonts w:hint="default"/>
+          <w:b/>
+          <w:bCs/>
+          <w:i w:val="0"/>
+          <w:iCs w:val="0"/>
+        </w:rPr>
+        <w:t>$git commit -am "Add instrucoes</w:t>
+      </w:r>
+      <w:r>
+        <w:rPr>
+          <w:rFonts w:hint="default"/>
+          <w:b/>
+          <w:bCs/>
+          <w:i w:val="0"/>
+          <w:iCs w:val="0"/>
+        </w:rPr>
+        <w:t>"</w:t>
+      </w:r>
+    </w:p>
+    <w:p>
+      <w:pPr>
+        <w:rPr>
+          <w:rFonts w:hint="default"/>
+          <w:b/>
+          <w:bCs/>
+          <w:i w:val="0"/>
+          <w:iCs w:val="0"/>
+        </w:rPr>
+      </w:pPr>
+      <w:r>
+        <w:rPr>
+          <w:rFonts w:hint="default"/>
+          <w:b/>
+          <w:bCs/>
+          <w:i w:val="0"/>
+          <w:iCs w:val="0"/>
+        </w:rPr>
+        <w:t>$git push origin master</w:t>
+      </w:r>
     </w:p>
     <w:sectPr>
       <w:pgSz w:w="11906" w:h="16838"/>
@@ -1549,12 +3606,169 @@
 </w:document>
 </file>
 
+<file path=word/numbering.xml><?xml version="1.0" encoding="utf-8"?>
+<w:numbering xmlns:wpc="http://schemas.microsoft.com/office/word/2010/wordprocessingCanvas" xmlns:mc="http://schemas.openxmlformats.org/markup-compatibility/2006" xmlns:o="urn:schemas-microsoft-com:office:office" xmlns:r="http://schemas.openxmlformats.org/officeDocument/2006/relationships" xmlns:m="http://schemas.openxmlformats.org/officeDocument/2006/math" xmlns:v="urn:schemas-microsoft-com:vml" xmlns:wp14="http://schemas.microsoft.com/office/word/2010/wordprocessingDrawing" xmlns:wp="http://schemas.openxmlformats.org/drawingml/2006/wordprocessingDrawing" xmlns:w10="urn:schemas-microsoft-com:office:word" xmlns:w="http://schemas.openxmlformats.org/wordprocessingml/2006/main" xmlns:w14="http://schemas.microsoft.com/office/word/2010/wordml" xmlns:wpg="http://schemas.microsoft.com/office/word/2010/wordprocessingGroup" xmlns:wpi="http://schemas.microsoft.com/office/word/2010/wordprocessingInk" xmlns:wne="http://schemas.microsoft.com/office/word/2006/wordml" xmlns:wps="http://schemas.microsoft.com/office/word/2010/wordprocessingShape" mc:Ignorable="w14 wp14">
+  <w:abstractNum w:abstractNumId="0">
+    <w:nsid w:val="F7F844A7"/>
+    <w:multiLevelType w:val="multilevel"/>
+    <w:tmpl w:val="F7F844A7"/>
+    <w:lvl w:ilvl="0" w:tentative="0">
+      <w:start w:val="1"/>
+      <w:numFmt w:val="none"/>
+      <w:lvlText w:val="%1."/>
+      <w:lvlJc w:val="left"/>
+      <w:pPr>
+        <w:tabs>
+          <w:tab w:val="left" w:pos="720"/>
+        </w:tabs>
+        <w:ind w:left="720" w:hanging="360"/>
+      </w:pPr>
+      <w:rPr>
+        <w:sz w:val="24"/>
+        <w:szCs w:val="24"/>
+      </w:rPr>
+    </w:lvl>
+    <w:lvl w:ilvl="1" w:tentative="0">
+      <w:start w:val="1"/>
+      <w:numFmt w:val="none"/>
+      <w:lvlText w:val="%2."/>
+      <w:lvlJc w:val="left"/>
+      <w:pPr>
+        <w:tabs>
+          <w:tab w:val="left" w:pos="1440"/>
+        </w:tabs>
+        <w:ind w:left="1440" w:hanging="360"/>
+      </w:pPr>
+      <w:rPr>
+        <w:sz w:val="24"/>
+        <w:szCs w:val="24"/>
+      </w:rPr>
+    </w:lvl>
+    <w:lvl w:ilvl="2" w:tentative="0">
+      <w:start w:val="1"/>
+      <w:numFmt w:val="none"/>
+      <w:lvlText w:val="%3."/>
+      <w:lvlJc w:val="left"/>
+      <w:pPr>
+        <w:tabs>
+          <w:tab w:val="left" w:pos="2160"/>
+        </w:tabs>
+        <w:ind w:left="2160" w:hanging="360"/>
+      </w:pPr>
+      <w:rPr>
+        <w:sz w:val="24"/>
+        <w:szCs w:val="24"/>
+      </w:rPr>
+    </w:lvl>
+    <w:lvl w:ilvl="3" w:tentative="0">
+      <w:start w:val="1"/>
+      <w:numFmt w:val="none"/>
+      <w:lvlText w:val="%4."/>
+      <w:lvlJc w:val="left"/>
+      <w:pPr>
+        <w:tabs>
+          <w:tab w:val="left" w:pos="2500"/>
+        </w:tabs>
+        <w:ind w:left="2880" w:hanging="360"/>
+      </w:pPr>
+      <w:rPr>
+        <w:sz w:val="24"/>
+        <w:szCs w:val="24"/>
+      </w:rPr>
+    </w:lvl>
+    <w:lvl w:ilvl="4" w:tentative="0">
+      <w:start w:val="1"/>
+      <w:numFmt w:val="none"/>
+      <w:lvlText w:val="%5."/>
+      <w:lvlJc w:val="left"/>
+      <w:pPr>
+        <w:tabs>
+          <w:tab w:val="left" w:pos="3220"/>
+        </w:tabs>
+        <w:ind w:left="3600" w:hanging="360"/>
+      </w:pPr>
+      <w:rPr>
+        <w:sz w:val="24"/>
+        <w:szCs w:val="24"/>
+      </w:rPr>
+    </w:lvl>
+    <w:lvl w:ilvl="5" w:tentative="0">
+      <w:start w:val="1"/>
+      <w:numFmt w:val="none"/>
+      <w:lvlText w:val="%6."/>
+      <w:lvlJc w:val="left"/>
+      <w:pPr>
+        <w:tabs>
+          <w:tab w:val="left" w:pos="3940"/>
+        </w:tabs>
+        <w:ind w:left="4320" w:hanging="360"/>
+      </w:pPr>
+      <w:rPr>
+        <w:sz w:val="24"/>
+        <w:szCs w:val="24"/>
+      </w:rPr>
+    </w:lvl>
+    <w:lvl w:ilvl="6" w:tentative="0">
+      <w:start w:val="1"/>
+      <w:numFmt w:val="none"/>
+      <w:lvlText w:val="%7."/>
+      <w:lvlJc w:val="left"/>
+      <w:pPr>
+        <w:tabs>
+          <w:tab w:val="left" w:pos="4660"/>
+        </w:tabs>
+        <w:ind w:left="5040" w:hanging="360"/>
+      </w:pPr>
+      <w:rPr>
+        <w:sz w:val="24"/>
+        <w:szCs w:val="24"/>
+      </w:rPr>
+    </w:lvl>
+    <w:lvl w:ilvl="7" w:tentative="0">
+      <w:start w:val="1"/>
+      <w:numFmt w:val="none"/>
+      <w:lvlText w:val="%8."/>
+      <w:lvlJc w:val="left"/>
+      <w:pPr>
+        <w:tabs>
+          <w:tab w:val="left" w:pos="5380"/>
+        </w:tabs>
+        <w:ind w:left="5760" w:hanging="360"/>
+      </w:pPr>
+      <w:rPr>
+        <w:sz w:val="24"/>
+        <w:szCs w:val="24"/>
+      </w:rPr>
+    </w:lvl>
+    <w:lvl w:ilvl="8" w:tentative="0">
+      <w:start w:val="1"/>
+      <w:numFmt w:val="none"/>
+      <w:lvlText w:val="%9."/>
+      <w:lvlJc w:val="left"/>
+      <w:pPr>
+        <w:tabs>
+          <w:tab w:val="left" w:pos="6100"/>
+        </w:tabs>
+        <w:ind w:left="6480" w:hanging="360"/>
+      </w:pPr>
+      <w:rPr>
+        <w:sz w:val="24"/>
+        <w:szCs w:val="24"/>
+      </w:rPr>
+    </w:lvl>
+  </w:abstractNum>
+  <w:num w:numId="1">
+    <w:abstractNumId w:val="0"/>
+  </w:num>
+</w:numbering>
+</file>
+
 <file path=word/styles.xml><?xml version="1.0" encoding="utf-8"?>
 <w:styles xmlns:mc="http://schemas.openxmlformats.org/markup-compatibility/2006" xmlns:o="urn:schemas-microsoft-com:office:office" xmlns:r="http://schemas.openxmlformats.org/officeDocument/2006/relationships" xmlns:m="http://schemas.openxmlformats.org/officeDocument/2006/math" xmlns:v="urn:schemas-microsoft-com:vml" xmlns:w="http://schemas.openxmlformats.org/wordprocessingml/2006/main" xmlns:w14="http://schemas.microsoft.com/office/word/2010/wordml" xmlns:w10="urn:schemas-microsoft-com:office:word" xmlns:sl="http://schemas.openxmlformats.org/schemaLibrary/2006/main" mc:Ignorable="w14">
   <w:docDefaults>
     <w:rPrDefault>
       <w:rPr>
-        <w:rFonts w:asciiTheme="minorHAnsi" w:hAnsiTheme="minorHAnsi" w:eastAsiaTheme="minorEastAsia" w:cstheme="minorBidi"/>
+        <w:rFonts w:ascii="Times New Roman" w:hAnsi="Times New Roman" w:eastAsia="SimSun" w:cs="Times New Roman"/>
       </w:rPr>
     </w:rPrDefault>
   </w:docDefaults>
@@ -1817,12 +4031,12 @@
       <w:lang w:val="en-US" w:eastAsia="zh-CN" w:bidi="ar-SA"/>
     </w:rPr>
   </w:style>
-  <w:style w:type="character" w:default="1" w:styleId="2">
+  <w:style w:type="character" w:default="1" w:styleId="3">
     <w:name w:val="Default Paragraph Font"/>
     <w:semiHidden/>
     <w:uiPriority w:val="0"/>
   </w:style>
-  <w:style w:type="table" w:default="1" w:styleId="3">
+  <w:style w:type="table" w:default="1" w:styleId="5">
     <w:name w:val="Normal Table"/>
     <w:semiHidden/>
     <w:uiPriority w:val="0"/>
@@ -1835,6 +4049,48 @@
         <w:right w:w="108" w:type="dxa"/>
       </w:tblCellMar>
     </w:tblPr>
+  </w:style>
+  <w:style w:type="paragraph" w:styleId="2">
+    <w:name w:val="HTML Preformatted"/>
+    <w:uiPriority w:val="0"/>
+    <w:pPr>
+      <w:tabs>
+        <w:tab w:val="left" w:pos="916"/>
+        <w:tab w:val="left" w:pos="1832"/>
+        <w:tab w:val="left" w:pos="2748"/>
+        <w:tab w:val="left" w:pos="3664"/>
+        <w:tab w:val="left" w:pos="4580"/>
+        <w:tab w:val="left" w:pos="5496"/>
+        <w:tab w:val="left" w:pos="6412"/>
+        <w:tab w:val="left" w:pos="7328"/>
+        <w:tab w:val="left" w:pos="8244"/>
+        <w:tab w:val="left" w:pos="9160"/>
+        <w:tab w:val="left" w:pos="10076"/>
+        <w:tab w:val="left" w:pos="10992"/>
+        <w:tab w:val="left" w:pos="11908"/>
+        <w:tab w:val="left" w:pos="12824"/>
+        <w:tab w:val="left" w:pos="13740"/>
+        <w:tab w:val="left" w:pos="14656"/>
+      </w:tabs>
+      <w:jc w:val="left"/>
+    </w:pPr>
+    <w:rPr>
+      <w:rFonts w:hint="eastAsia" w:ascii="SimSun" w:hAnsi="SimSun" w:eastAsia="SimSun" w:cs="SimSun"/>
+      <w:kern w:val="0"/>
+      <w:sz w:val="24"/>
+      <w:szCs w:val="24"/>
+      <w:lang w:val="en-US" w:eastAsia="zh-CN" w:bidi="ar"/>
+    </w:rPr>
+  </w:style>
+  <w:style w:type="character" w:styleId="4">
+    <w:name w:val="Emphasis"/>
+    <w:basedOn w:val="3"/>
+    <w:qFormat/>
+    <w:uiPriority w:val="0"/>
+    <w:rPr>
+      <w:i/>
+      <w:iCs/>
+    </w:rPr>
   </w:style>
 </w:styles>
 </file>

</xml_diff>

<commit_message>
Curso finalizado de git
</commit_message>
<xml_diff>
--- a/git_e_github.docx
+++ b/git_e_github.docx
@@ -3472,129 +3472,3336 @@
           <w:iCs w:val="0"/>
         </w:rPr>
       </w:pPr>
+    </w:p>
+    <w:p>
+      <w:r>
+        <w:t>-------------------------------------------------------------------------------------------------------------------</w:t>
+      </w:r>
+    </w:p>
+    <w:p>
+      <w:pPr>
+        <w:rPr>
+          <w:rFonts w:hint="default"/>
+          <w:b w:val="0"/>
+          <w:bCs w:val="0"/>
+          <w:i w:val="0"/>
+          <w:iCs w:val="0"/>
+        </w:rPr>
+      </w:pPr>
+    </w:p>
+    <w:p>
+      <w:pPr>
+        <w:rPr>
+          <w:rFonts w:hint="default"/>
+          <w:b w:val="0"/>
+          <w:bCs w:val="0"/>
+          <w:i w:val="0"/>
+          <w:iCs w:val="0"/>
+        </w:rPr>
+      </w:pPr>
+      <w:r>
+        <w:rPr>
+          <w:rFonts w:hint="default"/>
+          <w:b w:val="0"/>
+          <w:bCs w:val="0"/>
+          <w:i w:val="0"/>
+          <w:iCs w:val="0"/>
+        </w:rPr>
+        <w:t>ENVIANDO MUDANÇAS PARA UM REPOSITÓRIO REMOTO</w:t>
+      </w:r>
+    </w:p>
+    <w:p>
+      <w:pPr>
+        <w:rPr>
+          <w:rFonts w:hint="default"/>
+          <w:b w:val="0"/>
+          <w:bCs w:val="0"/>
+          <w:i w:val="0"/>
+          <w:iCs w:val="0"/>
+        </w:rPr>
+      </w:pPr>
+    </w:p>
+    <w:p>
+      <w:pPr>
+        <w:rPr>
+          <w:rFonts w:hint="default"/>
+          <w:b/>
+          <w:bCs/>
+          <w:i w:val="0"/>
+          <w:iCs w:val="0"/>
+        </w:rPr>
+      </w:pPr>
+      <w:r>
+        <w:rPr>
+          <w:rFonts w:hint="default"/>
+          <w:b/>
+          <w:bCs/>
+          <w:i w:val="0"/>
+          <w:iCs w:val="0"/>
+        </w:rPr>
+        <w:t>$git status</w:t>
+      </w:r>
+    </w:p>
+    <w:p>
+      <w:pPr>
+        <w:rPr>
+          <w:rFonts w:hint="default"/>
+          <w:b/>
+          <w:bCs/>
+          <w:i w:val="0"/>
+          <w:iCs w:val="0"/>
+        </w:rPr>
+      </w:pPr>
+      <w:r>
+        <w:rPr>
+          <w:rFonts w:hint="default"/>
+          <w:b/>
+          <w:bCs/>
+          <w:i w:val="0"/>
+          <w:iCs w:val="0"/>
+        </w:rPr>
+        <w:t>$git commit -am "Add instrucoes</w:t>
+      </w:r>
+      <w:r>
+        <w:rPr>
+          <w:rFonts w:hint="default"/>
+          <w:b/>
+          <w:bCs/>
+          <w:i w:val="0"/>
+          <w:iCs w:val="0"/>
+        </w:rPr>
+        <w:t>"</w:t>
+      </w:r>
+    </w:p>
+    <w:p>
+      <w:pPr>
+        <w:rPr>
+          <w:rFonts w:hint="default"/>
+          <w:b/>
+          <w:bCs/>
+          <w:i w:val="0"/>
+          <w:iCs w:val="0"/>
+        </w:rPr>
+      </w:pPr>
+      <w:r>
+        <w:rPr>
+          <w:rFonts w:hint="default"/>
+          <w:b/>
+          <w:bCs/>
+          <w:i w:val="0"/>
+          <w:iCs w:val="0"/>
+        </w:rPr>
+        <w:t>$git push origin master</w:t>
+      </w:r>
+    </w:p>
+    <w:p>
+      <w:pPr>
+        <w:rPr>
+          <w:rFonts w:hint="default"/>
+          <w:b/>
+          <w:bCs/>
+          <w:i w:val="0"/>
+          <w:iCs w:val="0"/>
+        </w:rPr>
+      </w:pPr>
+    </w:p>
+    <w:p>
+      <w:r>
+        <w:t>-------------------------------------------------------------------------------------------------------------------</w:t>
+      </w:r>
+    </w:p>
+    <w:p>
+      <w:pPr>
+        <w:rPr>
+          <w:rFonts w:hint="default"/>
+          <w:b w:val="0"/>
+          <w:bCs w:val="0"/>
+          <w:i w:val="0"/>
+          <w:iCs w:val="0"/>
+        </w:rPr>
+      </w:pPr>
+    </w:p>
+    <w:p>
+      <w:pPr>
+        <w:rPr>
+          <w:rFonts w:hint="default"/>
+          <w:b w:val="0"/>
+          <w:bCs w:val="0"/>
+          <w:i w:val="0"/>
+          <w:iCs w:val="0"/>
+        </w:rPr>
+      </w:pPr>
+      <w:r>
+        <w:rPr>
+          <w:rFonts w:hint="default"/>
+          <w:b w:val="0"/>
+          <w:bCs w:val="0"/>
+          <w:i w:val="0"/>
+          <w:iCs w:val="0"/>
+        </w:rPr>
+        <w:t>CLONANDO REPOSITÓRIOS REMOTOS</w:t>
+      </w:r>
+    </w:p>
+    <w:p>
+      <w:pPr>
+        <w:rPr>
+          <w:rFonts w:hint="default"/>
+          <w:b w:val="0"/>
+          <w:bCs w:val="0"/>
+          <w:i w:val="0"/>
+          <w:iCs w:val="0"/>
+        </w:rPr>
+      </w:pPr>
+    </w:p>
+    <w:p>
+      <w:pPr>
+        <w:rPr>
+          <w:rFonts w:hint="default"/>
+          <w:b w:val="0"/>
+          <w:bCs w:val="0"/>
+          <w:i w:val="0"/>
+          <w:iCs w:val="0"/>
+        </w:rPr>
+      </w:pPr>
+      <w:r>
+        <w:rPr>
+          <w:rFonts w:hint="default"/>
+          <w:b w:val="0"/>
+          <w:bCs w:val="0"/>
+          <w:i w:val="0"/>
+          <w:iCs w:val="0"/>
+        </w:rPr>
+        <w:t>O git clone permite você clonar todo o repositório para a sua maquina local. Ao clonar utilize o SSH, pois é mais rápido.</w:t>
+      </w:r>
+    </w:p>
+    <w:p>
+      <w:pPr>
+        <w:rPr>
+          <w:rFonts w:hint="default"/>
+          <w:b w:val="0"/>
+          <w:bCs w:val="0"/>
+          <w:i w:val="0"/>
+          <w:iCs w:val="0"/>
+        </w:rPr>
+      </w:pPr>
+    </w:p>
+    <w:p>
+      <w:pPr>
+        <w:rPr>
+          <w:rFonts w:hint="default"/>
+          <w:b/>
+          <w:bCs/>
+          <w:i w:val="0"/>
+          <w:iCs w:val="0"/>
+        </w:rPr>
+      </w:pPr>
+      <w:r>
+        <w:rPr>
+          <w:rFonts w:hint="default"/>
+          <w:b/>
+          <w:bCs/>
+          <w:i w:val="0"/>
+          <w:iCs w:val="0"/>
+        </w:rPr>
+        <w:t xml:space="preserve">$g clone </w:t>
+      </w:r>
+      <w:r>
+        <w:rPr>
+          <w:rFonts w:hint="default"/>
+          <w:b/>
+          <w:bCs/>
+          <w:i w:val="0"/>
+          <w:iCs w:val="0"/>
+        </w:rPr>
+        <w:fldChar w:fldCharType="begin"/>
+      </w:r>
+      <w:r>
+        <w:rPr>
+          <w:rFonts w:hint="default"/>
+          <w:b/>
+          <w:bCs/>
+          <w:i w:val="0"/>
+          <w:iCs w:val="0"/>
+        </w:rPr>
+        <w:instrText xml:space="preserve"> HYPERLINK "mailto:git@github.com:AlineLopes/git_course.git" </w:instrText>
+      </w:r>
+      <w:r>
+        <w:rPr>
+          <w:rFonts w:hint="default"/>
+          <w:b/>
+          <w:bCs/>
+          <w:i w:val="0"/>
+          <w:iCs w:val="0"/>
+        </w:rPr>
+        <w:fldChar w:fldCharType="separate"/>
+      </w:r>
+      <w:r>
+        <w:rPr>
+          <w:rStyle w:val="5"/>
+          <w:rFonts w:hint="default"/>
+          <w:b/>
+          <w:bCs/>
+          <w:i w:val="0"/>
+          <w:iCs w:val="0"/>
+        </w:rPr>
+        <w:t>git@github.com:AlineLopes/git_course.git</w:t>
+      </w:r>
+      <w:r>
+        <w:rPr>
+          <w:rFonts w:hint="default"/>
+          <w:b/>
+          <w:bCs/>
+          <w:i w:val="0"/>
+          <w:iCs w:val="0"/>
+        </w:rPr>
+        <w:fldChar w:fldCharType="end"/>
+      </w:r>
+    </w:p>
+    <w:p>
+      <w:pPr>
+        <w:rPr>
+          <w:rFonts w:hint="default"/>
+          <w:b/>
+          <w:bCs/>
+          <w:i w:val="0"/>
+          <w:iCs w:val="0"/>
+        </w:rPr>
+      </w:pPr>
+    </w:p>
+    <w:p>
+      <w:pPr>
+        <w:rPr>
+          <w:rFonts w:hint="default"/>
+          <w:b w:val="0"/>
+          <w:bCs w:val="0"/>
+          <w:i w:val="0"/>
+          <w:iCs w:val="0"/>
+        </w:rPr>
+      </w:pPr>
+      <w:r>
+        <w:rPr>
+          <w:rFonts w:hint="default"/>
+          <w:b w:val="0"/>
+          <w:bCs w:val="0"/>
+          <w:i w:val="0"/>
+          <w:iCs w:val="0"/>
+        </w:rPr>
+        <w:t xml:space="preserve">Você consegue submeter as informações do repositório somente se ele for seu, caso contrario não poderá fazer isso. </w:t>
+      </w:r>
+    </w:p>
+    <w:p>
+      <w:pPr>
+        <w:rPr>
+          <w:rFonts w:hint="default"/>
+          <w:b/>
+          <w:bCs/>
+          <w:i w:val="0"/>
+          <w:iCs w:val="0"/>
+        </w:rPr>
+      </w:pPr>
+    </w:p>
+    <w:p>
+      <w:r>
+        <w:t>-------------------------------------------------------------------------------------------------------------------</w:t>
+      </w:r>
+    </w:p>
+    <w:p>
+      <w:pPr>
+        <w:rPr>
+          <w:rFonts w:hint="default"/>
+          <w:b w:val="0"/>
+          <w:bCs w:val="0"/>
+          <w:i w:val="0"/>
+          <w:iCs w:val="0"/>
+        </w:rPr>
+      </w:pPr>
+    </w:p>
+    <w:p>
+      <w:pPr>
+        <w:rPr>
+          <w:rFonts w:hint="default"/>
+          <w:b w:val="0"/>
+          <w:bCs w:val="0"/>
+          <w:i w:val="0"/>
+          <w:iCs w:val="0"/>
+        </w:rPr>
+      </w:pPr>
+      <w:r>
+        <w:rPr>
+          <w:rFonts w:hint="default"/>
+          <w:b w:val="0"/>
+          <w:bCs w:val="0"/>
+          <w:i w:val="0"/>
+          <w:iCs w:val="0"/>
+        </w:rPr>
+        <w:t>FAZENDO FORK DE UM PROJETO</w:t>
+      </w:r>
+    </w:p>
+    <w:p>
+      <w:pPr>
+        <w:rPr>
+          <w:rFonts w:hint="default"/>
+          <w:b w:val="0"/>
+          <w:bCs w:val="0"/>
+          <w:i w:val="0"/>
+          <w:iCs w:val="0"/>
+        </w:rPr>
+      </w:pPr>
+    </w:p>
+    <w:p>
+      <w:pPr>
+        <w:rPr>
+          <w:rFonts w:hint="default"/>
+          <w:b w:val="0"/>
+          <w:bCs w:val="0"/>
+          <w:i w:val="0"/>
+          <w:iCs w:val="0"/>
+        </w:rPr>
+      </w:pPr>
+      <w:r>
+        <w:rPr>
+          <w:rFonts w:hint="default"/>
+          <w:b w:val="0"/>
+          <w:bCs w:val="0"/>
+          <w:i w:val="0"/>
+          <w:iCs w:val="0"/>
+        </w:rPr>
+        <w:t>O fork pega um projeto que não é seu e faz uma cópia dele para você. Tem um repositório que quero contribuir(algum erro, ou falta de info).</w:t>
+      </w:r>
+    </w:p>
+    <w:p>
+      <w:pPr>
+        <w:rPr>
+          <w:rFonts w:hint="default"/>
+          <w:b w:val="0"/>
+          <w:bCs w:val="0"/>
+          <w:i w:val="0"/>
+          <w:iCs w:val="0"/>
+        </w:rPr>
+      </w:pPr>
+    </w:p>
+    <w:p>
+      <w:pPr>
+        <w:rPr>
+          <w:rFonts w:hint="default"/>
+          <w:b w:val="0"/>
+          <w:bCs w:val="0"/>
+          <w:i w:val="0"/>
+          <w:iCs w:val="0"/>
+        </w:rPr>
+      </w:pPr>
+      <w:r>
+        <w:rPr>
+          <w:rFonts w:hint="default"/>
+          <w:b w:val="0"/>
+          <w:bCs w:val="0"/>
+          <w:i w:val="0"/>
+          <w:iCs w:val="0"/>
+        </w:rPr>
+        <w:t>Primeiro faço um FORK, faço as mudanças e depois faço um pull request.</w:t>
+      </w:r>
+    </w:p>
+    <w:p>
+      <w:pPr>
+        <w:rPr>
+          <w:rFonts w:hint="default"/>
+          <w:b w:val="0"/>
+          <w:bCs w:val="0"/>
+          <w:i w:val="0"/>
+          <w:iCs w:val="0"/>
+        </w:rPr>
+      </w:pPr>
+    </w:p>
+    <w:p>
+      <w:pPr>
+        <w:rPr>
+          <w:rFonts w:hint="default"/>
+          <w:b w:val="0"/>
+          <w:bCs w:val="0"/>
+          <w:i w:val="0"/>
+          <w:iCs w:val="0"/>
+        </w:rPr>
+      </w:pPr>
+      <w:r>
+        <w:rPr>
+          <w:rFonts w:hint="default"/>
+          <w:b w:val="0"/>
+          <w:bCs w:val="0"/>
+          <w:i w:val="0"/>
+          <w:iCs w:val="0"/>
+        </w:rPr>
+        <w:t>Aperte o botão FORK e escolhe o seu repositório.</w:t>
+      </w:r>
+    </w:p>
+    <w:p>
+      <w:pPr>
+        <w:rPr>
+          <w:rFonts w:hint="default"/>
+          <w:b w:val="0"/>
+          <w:bCs w:val="0"/>
+          <w:i w:val="0"/>
+          <w:iCs w:val="0"/>
+        </w:rPr>
+      </w:pPr>
+    </w:p>
+    <w:p>
+      <w:r>
+        <w:t>-------------------------------------------------------------------------------------------------------------------</w:t>
+      </w:r>
+    </w:p>
+    <w:p>
+      <w:pPr>
+        <w:rPr>
+          <w:rFonts w:hint="default"/>
+          <w:b w:val="0"/>
+          <w:bCs w:val="0"/>
+          <w:i w:val="0"/>
+          <w:iCs w:val="0"/>
+        </w:rPr>
+      </w:pPr>
+    </w:p>
+    <w:p>
+      <w:pPr>
+        <w:rPr>
+          <w:rFonts w:hint="default"/>
+          <w:b w:val="0"/>
+          <w:bCs w:val="0"/>
+          <w:i w:val="0"/>
+          <w:iCs w:val="0"/>
+        </w:rPr>
+      </w:pPr>
+      <w:r>
+        <w:rPr>
+          <w:rFonts w:hint="default"/>
+          <w:b w:val="0"/>
+          <w:bCs w:val="0"/>
+          <w:i w:val="0"/>
+          <w:iCs w:val="0"/>
+        </w:rPr>
+        <w:t>O QUE É UM BRANCH E POR QUE USAR?</w:t>
+      </w:r>
+    </w:p>
+    <w:p>
+      <w:pPr>
+        <w:rPr>
+          <w:rFonts w:hint="default"/>
+          <w:b w:val="0"/>
+          <w:bCs w:val="0"/>
+          <w:i w:val="0"/>
+          <w:iCs w:val="0"/>
+        </w:rPr>
+      </w:pPr>
+    </w:p>
+    <w:p>
+      <w:pPr>
+        <w:rPr>
+          <w:rFonts w:hint="default"/>
+          <w:b w:val="0"/>
+          <w:bCs w:val="0"/>
+          <w:i w:val="0"/>
+          <w:iCs w:val="0"/>
+        </w:rPr>
+      </w:pPr>
+      <w:r>
+        <w:rPr>
+          <w:rFonts w:hint="default"/>
+          <w:b w:val="0"/>
+          <w:bCs w:val="0"/>
+          <w:i w:val="0"/>
+          <w:iCs w:val="0"/>
+        </w:rPr>
+        <w:t>Branch é um ponteiro móvel que leva um commit. Pode-se mais de um branch.</w:t>
+      </w:r>
+    </w:p>
+    <w:p>
+      <w:pPr>
+        <w:rPr>
+          <w:rFonts w:hint="default"/>
+          <w:b w:val="0"/>
+          <w:bCs w:val="0"/>
+          <w:i w:val="0"/>
+          <w:iCs w:val="0"/>
+        </w:rPr>
+      </w:pPr>
+      <w:r>
+        <w:rPr>
+          <w:rFonts w:hint="default"/>
+          <w:b w:val="0"/>
+          <w:bCs w:val="0"/>
+          <w:i w:val="0"/>
+          <w:iCs w:val="0"/>
+        </w:rPr>
+        <w:t xml:space="preserve">Porque usar? </w:t>
+      </w:r>
+    </w:p>
+    <w:p>
+      <w:pPr>
+        <w:ind w:firstLine="420" w:firstLineChars="0"/>
+        <w:rPr>
+          <w:rFonts w:hint="default"/>
+          <w:b w:val="0"/>
+          <w:bCs w:val="0"/>
+          <w:i w:val="0"/>
+          <w:iCs w:val="0"/>
+        </w:rPr>
+      </w:pPr>
+      <w:r>
+        <w:rPr>
+          <w:rFonts w:hint="default"/>
+          <w:b w:val="0"/>
+          <w:bCs w:val="0"/>
+          <w:i w:val="0"/>
+          <w:iCs w:val="0"/>
+        </w:rPr>
+        <w:t>Pode modificar sem alterar o local principal(master) - Posso consertar um bug sem ser no branch master, melchendo em outro lugar.</w:t>
+      </w:r>
+    </w:p>
+    <w:p>
+      <w:pPr>
+        <w:ind w:firstLine="420" w:firstLineChars="0"/>
+        <w:rPr>
+          <w:rFonts w:hint="default"/>
+          <w:b w:val="0"/>
+          <w:bCs w:val="0"/>
+          <w:i w:val="0"/>
+          <w:iCs w:val="0"/>
+        </w:rPr>
+      </w:pPr>
+      <w:r>
+        <w:rPr>
+          <w:rFonts w:hint="default"/>
+          <w:b w:val="0"/>
+          <w:bCs w:val="0"/>
+          <w:i w:val="0"/>
+          <w:iCs w:val="0"/>
+        </w:rPr>
+        <w:t xml:space="preserve">Facilmente “desligavel” - Pode-se criar e apagar branchs facilmente. </w:t>
+      </w:r>
+    </w:p>
+    <w:p>
+      <w:pPr>
+        <w:ind w:firstLine="420" w:firstLineChars="0"/>
+        <w:rPr>
+          <w:rFonts w:hint="default"/>
+          <w:b w:val="0"/>
+          <w:bCs w:val="0"/>
+          <w:i w:val="0"/>
+          <w:iCs w:val="0"/>
+        </w:rPr>
+      </w:pPr>
+      <w:r>
+        <w:rPr>
+          <w:rFonts w:hint="default"/>
+          <w:b w:val="0"/>
+          <w:bCs w:val="0"/>
+          <w:i w:val="0"/>
+          <w:iCs w:val="0"/>
+        </w:rPr>
+        <w:t>Multiplas pessoas trabalhando em diferentes branchs sem ninguem atrapalhar ninguem</w:t>
+      </w:r>
+    </w:p>
+    <w:p>
+      <w:pPr>
+        <w:ind w:firstLine="420" w:firstLineChars="0"/>
+        <w:rPr>
+          <w:rFonts w:hint="default"/>
+          <w:b w:val="0"/>
+          <w:bCs w:val="0"/>
+          <w:i w:val="0"/>
+          <w:iCs w:val="0"/>
+        </w:rPr>
+      </w:pPr>
+      <w:r>
+        <w:rPr>
+          <w:rFonts w:hint="default"/>
+          <w:b w:val="0"/>
+          <w:bCs w:val="0"/>
+          <w:i w:val="0"/>
+          <w:iCs w:val="0"/>
+        </w:rPr>
+        <w:t>Evitar conflitos, pois trabalha-se separadamente. No final se mesclar o branch separado com o branch master.</w:t>
+      </w:r>
+    </w:p>
+    <w:p>
+      <w:pPr>
+        <w:ind w:firstLine="420" w:firstLineChars="0"/>
+        <w:rPr>
+          <w:rFonts w:hint="default"/>
+          <w:b w:val="0"/>
+          <w:bCs w:val="0"/>
+          <w:i w:val="0"/>
+          <w:iCs w:val="0"/>
+        </w:rPr>
+      </w:pPr>
+    </w:p>
+    <w:p>
+      <w:r>
+        <w:t>-------------------------------------------------------------------------------------------------------------------</w:t>
+      </w:r>
+    </w:p>
+    <w:p>
+      <w:pPr>
+        <w:rPr>
+          <w:rFonts w:hint="default"/>
+          <w:b w:val="0"/>
+          <w:bCs w:val="0"/>
+          <w:i w:val="0"/>
+          <w:iCs w:val="0"/>
+        </w:rPr>
+      </w:pPr>
+    </w:p>
+    <w:p>
+      <w:pPr>
+        <w:rPr>
+          <w:rFonts w:hint="default"/>
+          <w:b w:val="0"/>
+          <w:bCs w:val="0"/>
+          <w:i w:val="0"/>
+          <w:iCs w:val="0"/>
+        </w:rPr>
+      </w:pPr>
+      <w:r>
+        <w:rPr>
+          <w:rFonts w:hint="default"/>
+          <w:b w:val="0"/>
+          <w:bCs w:val="0"/>
+          <w:i w:val="0"/>
+          <w:iCs w:val="0"/>
+        </w:rPr>
+        <w:t>CRIANDO UM BRANCH</w:t>
+      </w:r>
+    </w:p>
+    <w:p>
+      <w:pPr>
+        <w:rPr>
+          <w:rFonts w:hint="default"/>
+          <w:b w:val="0"/>
+          <w:bCs w:val="0"/>
+          <w:i w:val="0"/>
+          <w:iCs w:val="0"/>
+        </w:rPr>
+      </w:pPr>
+    </w:p>
+    <w:p>
+      <w:pPr>
+        <w:rPr>
+          <w:rFonts w:hint="default"/>
+          <w:b/>
+          <w:bCs/>
+          <w:i w:val="0"/>
+          <w:iCs w:val="0"/>
+        </w:rPr>
+      </w:pPr>
+      <w:r>
+        <w:rPr>
+          <w:rFonts w:hint="default"/>
+          <w:b w:val="0"/>
+          <w:bCs w:val="0"/>
+          <w:i w:val="0"/>
+          <w:iCs w:val="0"/>
+        </w:rPr>
+        <w:t xml:space="preserve"> </w:t>
+      </w:r>
+      <w:r>
+        <w:rPr>
+          <w:rFonts w:hint="default"/>
+          <w:b/>
+          <w:bCs/>
+          <w:i w:val="0"/>
+          <w:iCs w:val="0"/>
+        </w:rPr>
+        <w:t>$git checkout -b testing</w:t>
+      </w:r>
+    </w:p>
+    <w:p>
+      <w:pPr>
+        <w:rPr>
+          <w:rFonts w:hint="default"/>
+          <w:b w:val="0"/>
+          <w:bCs w:val="0"/>
+          <w:i w:val="0"/>
+          <w:iCs w:val="0"/>
+        </w:rPr>
+      </w:pPr>
+      <w:r>
+        <w:rPr>
+          <w:rFonts w:hint="default"/>
+          <w:b w:val="0"/>
+          <w:bCs w:val="0"/>
+          <w:i w:val="0"/>
+          <w:iCs w:val="0"/>
+        </w:rPr>
+        <w:t>Mostra  os branchs existentes</w:t>
+      </w:r>
+    </w:p>
+    <w:p>
+      <w:pPr>
+        <w:rPr>
+          <w:rFonts w:hint="default"/>
+          <w:b/>
+          <w:bCs/>
+          <w:i w:val="0"/>
+          <w:iCs w:val="0"/>
+        </w:rPr>
+      </w:pPr>
+      <w:r>
+        <w:rPr>
+          <w:rFonts w:hint="default"/>
+          <w:b/>
+          <w:bCs/>
+          <w:i w:val="0"/>
+          <w:iCs w:val="0"/>
+        </w:rPr>
+        <w:t>$git branch</w:t>
+      </w:r>
+    </w:p>
+    <w:p>
+      <w:pPr>
+        <w:rPr>
+          <w:rFonts w:hint="default"/>
+          <w:b/>
+          <w:bCs/>
+          <w:i w:val="0"/>
+          <w:iCs w:val="0"/>
+        </w:rPr>
+      </w:pPr>
+    </w:p>
+    <w:p>
+      <w:r>
+        <w:t>-------------------------------------------------------------------------------------------------------------------</w:t>
+      </w:r>
+    </w:p>
+    <w:p>
+      <w:pPr>
+        <w:rPr>
+          <w:rFonts w:hint="default"/>
+          <w:b w:val="0"/>
+          <w:bCs w:val="0"/>
+          <w:i w:val="0"/>
+          <w:iCs w:val="0"/>
+        </w:rPr>
+      </w:pPr>
+    </w:p>
+    <w:p>
+      <w:pPr>
+        <w:rPr>
+          <w:rFonts w:hint="default"/>
+          <w:b w:val="0"/>
+          <w:bCs w:val="0"/>
+          <w:i w:val="0"/>
+          <w:iCs w:val="0"/>
+        </w:rPr>
+      </w:pPr>
+      <w:r>
+        <w:rPr>
+          <w:rFonts w:hint="default"/>
+          <w:b w:val="0"/>
+          <w:bCs w:val="0"/>
+          <w:i w:val="0"/>
+          <w:iCs w:val="0"/>
+        </w:rPr>
+        <w:t>MOVENDO E DELETANDO BRANCHs</w:t>
+      </w:r>
+    </w:p>
+    <w:p>
+      <w:pPr>
+        <w:rPr>
+          <w:rFonts w:hint="default"/>
+          <w:b w:val="0"/>
+          <w:bCs w:val="0"/>
+          <w:i w:val="0"/>
+          <w:iCs w:val="0"/>
+        </w:rPr>
+      </w:pPr>
+    </w:p>
+    <w:p>
+      <w:pPr>
+        <w:rPr>
+          <w:rFonts w:hint="default"/>
+          <w:b w:val="0"/>
+          <w:bCs w:val="0"/>
+          <w:i w:val="0"/>
+          <w:iCs w:val="0"/>
+        </w:rPr>
+      </w:pPr>
+      <w:r>
+        <w:rPr>
+          <w:rFonts w:hint="default"/>
+          <w:b w:val="0"/>
+          <w:bCs w:val="0"/>
+          <w:i w:val="0"/>
+          <w:iCs w:val="0"/>
+        </w:rPr>
+        <w:t>Ir para o branch desejado:</w:t>
+      </w:r>
+    </w:p>
+    <w:p>
+      <w:pPr>
+        <w:rPr>
+          <w:rFonts w:hint="default"/>
+          <w:b/>
+          <w:bCs/>
+          <w:i w:val="0"/>
+          <w:iCs w:val="0"/>
+        </w:rPr>
+      </w:pPr>
+      <w:r>
+        <w:rPr>
+          <w:rFonts w:hint="default"/>
+          <w:b/>
+          <w:bCs/>
+          <w:i w:val="0"/>
+          <w:iCs w:val="0"/>
+        </w:rPr>
+        <w:t>$git checkout testing</w:t>
+      </w:r>
+    </w:p>
+    <w:p>
+      <w:pPr>
+        <w:rPr>
+          <w:rFonts w:hint="default"/>
+          <w:b/>
+          <w:bCs/>
+          <w:i w:val="0"/>
+          <w:iCs w:val="0"/>
+        </w:rPr>
+      </w:pPr>
+    </w:p>
+    <w:p>
+      <w:pPr>
+        <w:rPr>
+          <w:rFonts w:hint="default"/>
+          <w:b w:val="0"/>
+          <w:bCs w:val="0"/>
+          <w:i w:val="0"/>
+          <w:iCs w:val="0"/>
+        </w:rPr>
+      </w:pPr>
+      <w:r>
+        <w:rPr>
+          <w:rFonts w:hint="default"/>
+          <w:b w:val="0"/>
+          <w:bCs w:val="0"/>
+          <w:i w:val="0"/>
+          <w:iCs w:val="0"/>
+        </w:rPr>
+        <w:t>Deletar um branch</w:t>
+      </w:r>
+    </w:p>
+    <w:p>
+      <w:pPr>
+        <w:rPr>
+          <w:rFonts w:hint="default"/>
+          <w:b/>
+          <w:bCs/>
+          <w:i w:val="0"/>
+          <w:iCs w:val="0"/>
+        </w:rPr>
+      </w:pPr>
+      <w:r>
+        <w:rPr>
+          <w:rFonts w:hint="default"/>
+          <w:b/>
+          <w:bCs/>
+          <w:i w:val="0"/>
+          <w:iCs w:val="0"/>
+        </w:rPr>
+        <w:t>$git branch -D testing</w:t>
+      </w:r>
+    </w:p>
+    <w:p>
+      <w:pPr>
+        <w:rPr>
+          <w:rFonts w:hint="default"/>
+          <w:b w:val="0"/>
+          <w:bCs w:val="0"/>
+          <w:i w:val="0"/>
+          <w:iCs w:val="0"/>
+        </w:rPr>
+      </w:pPr>
+    </w:p>
+    <w:p>
+      <w:r>
+        <w:t>-------------------------------------------------------------------------------------------------------------------</w:t>
+      </w:r>
+    </w:p>
+    <w:p>
+      <w:pPr>
+        <w:rPr>
+          <w:rFonts w:hint="default"/>
+          <w:b w:val="0"/>
+          <w:bCs w:val="0"/>
+          <w:i w:val="0"/>
+          <w:iCs w:val="0"/>
+        </w:rPr>
+      </w:pPr>
+    </w:p>
+    <w:p>
+      <w:pPr>
+        <w:rPr>
+          <w:rFonts w:hint="default"/>
+          <w:b w:val="0"/>
+          <w:bCs w:val="0"/>
+          <w:i w:val="0"/>
+          <w:iCs w:val="0"/>
+        </w:rPr>
+      </w:pPr>
+      <w:r>
+        <w:rPr>
+          <w:rFonts w:hint="default"/>
+          <w:b w:val="0"/>
+          <w:bCs w:val="0"/>
+          <w:i w:val="0"/>
+          <w:iCs w:val="0"/>
+        </w:rPr>
+        <w:t>ENTENDENDO O MERGE</w:t>
+      </w:r>
+    </w:p>
+    <w:p>
+      <w:pPr>
+        <w:rPr>
+          <w:rFonts w:hint="default"/>
+          <w:b w:val="0"/>
+          <w:bCs w:val="0"/>
+          <w:i w:val="0"/>
+          <w:iCs w:val="0"/>
+        </w:rPr>
+      </w:pPr>
+    </w:p>
+    <w:p>
+      <w:pPr>
+        <w:rPr>
+          <w:rFonts w:hint="default"/>
+          <w:b w:val="0"/>
+          <w:bCs w:val="0"/>
+          <w:i w:val="0"/>
+          <w:iCs w:val="0"/>
+        </w:rPr>
+      </w:pPr>
+      <w:r>
+        <w:rPr>
+          <w:rFonts w:hint="default"/>
+          <w:b w:val="0"/>
+          <w:bCs w:val="0"/>
+          <w:i w:val="0"/>
+          <w:iCs w:val="0"/>
+        </w:rPr>
+        <w:t>Após a modificação do branch externo é necessário unir os branches. Existem duas formas bem diferentes de unir</w:t>
+      </w:r>
+    </w:p>
+    <w:p>
+      <w:pPr>
+        <w:rPr>
+          <w:rFonts w:hint="default"/>
+          <w:b w:val="0"/>
+          <w:bCs w:val="0"/>
+          <w:i w:val="0"/>
+          <w:iCs w:val="0"/>
+        </w:rPr>
+      </w:pPr>
+    </w:p>
+    <w:p>
+      <w:pPr>
+        <w:rPr>
+          <w:rFonts w:hint="default"/>
+          <w:b w:val="0"/>
+          <w:bCs w:val="0"/>
+          <w:i w:val="0"/>
+          <w:iCs w:val="0"/>
+        </w:rPr>
+      </w:pPr>
+      <w:r>
+        <w:rPr>
+          <w:rFonts w:hint="default"/>
+          <w:b w:val="0"/>
+          <w:bCs w:val="0"/>
+          <w:i w:val="0"/>
+          <w:iCs w:val="0"/>
+        </w:rPr>
+        <w:t>Utilize sempre que puder o REBASE, quando se utiliza mtos branches</w:t>
+      </w:r>
+    </w:p>
+    <w:p>
+      <w:pPr>
+        <w:rPr>
+          <w:rFonts w:hint="default"/>
+          <w:b w:val="0"/>
+          <w:bCs w:val="0"/>
+          <w:i w:val="0"/>
+          <w:iCs w:val="0"/>
+        </w:rPr>
+      </w:pPr>
+    </w:p>
+    <w:p>
+      <w:pPr>
+        <w:rPr>
+          <w:rFonts w:hint="default"/>
+          <w:b w:val="0"/>
+          <w:bCs w:val="0"/>
+          <w:i w:val="0"/>
+          <w:iCs w:val="0"/>
+        </w:rPr>
+      </w:pPr>
+      <w:r>
+        <w:rPr>
+          <w:rFonts w:hint="default"/>
+          <w:b w:val="0"/>
+          <w:bCs w:val="0"/>
+          <w:i w:val="0"/>
+          <w:iCs w:val="0"/>
+        </w:rPr>
+        <w:t>MERGE</w:t>
+      </w:r>
+    </w:p>
+    <w:p>
+      <w:pPr>
+        <w:rPr>
+          <w:rFonts w:hint="default"/>
+          <w:b w:val="0"/>
+          <w:bCs w:val="0"/>
+          <w:i w:val="0"/>
+          <w:iCs w:val="0"/>
+        </w:rPr>
+      </w:pPr>
+    </w:p>
+    <w:p>
+      <w:pPr>
+        <w:rPr>
+          <w:rFonts w:hint="default"/>
+          <w:b w:val="0"/>
+          <w:bCs w:val="0"/>
+          <w:i w:val="0"/>
+          <w:iCs w:val="0"/>
+        </w:rPr>
+      </w:pPr>
+      <w:r>
+        <w:rPr>
+          <w:rFonts w:hint="default"/>
+          <w:b w:val="0"/>
+          <w:bCs w:val="0"/>
+          <w:i w:val="0"/>
+          <w:iCs w:val="0"/>
+        </w:rPr>
+        <w:t>Do inicio.</w:t>
+      </w:r>
+    </w:p>
+    <w:p>
+      <w:pPr>
+        <w:rPr>
+          <w:rFonts w:hint="default"/>
+          <w:b w:val="0"/>
+          <w:bCs w:val="0"/>
+          <w:i w:val="0"/>
+          <w:iCs w:val="0"/>
+        </w:rPr>
+      </w:pPr>
+      <w:r>
+        <w:rPr>
+          <w:rFonts w:hint="default"/>
+          <w:b w:val="0"/>
+          <w:bCs w:val="0"/>
+          <w:i w:val="0"/>
+          <w:iCs w:val="0"/>
+        </w:rPr>
+        <w:t xml:space="preserve">Criamos um novo commit na nova branch. </w:t>
+      </w:r>
+    </w:p>
+    <w:p>
+      <w:pPr>
+        <w:rPr>
+          <w:rFonts w:hint="default"/>
+          <w:b w:val="0"/>
+          <w:bCs w:val="0"/>
+          <w:i w:val="0"/>
+          <w:iCs w:val="0"/>
+        </w:rPr>
+      </w:pPr>
+      <w:r>
+        <w:rPr>
+          <w:rFonts w:hint="default"/>
+          <w:b w:val="0"/>
+          <w:bCs w:val="0"/>
+          <w:i w:val="0"/>
+          <w:iCs w:val="0"/>
+        </w:rPr>
+        <w:t>Para juntar os branches, cria-se um novo commit</w:t>
+      </w:r>
+    </w:p>
+    <w:p>
+      <w:pPr>
+        <w:rPr>
+          <w:rFonts w:hint="default"/>
+          <w:b w:val="0"/>
+          <w:bCs w:val="0"/>
+          <w:i w:val="0"/>
+          <w:iCs w:val="0"/>
+        </w:rPr>
+      </w:pPr>
+    </w:p>
+    <w:p>
+      <w:pPr>
+        <w:rPr>
+          <w:rFonts w:hint="default"/>
+          <w:b w:val="0"/>
+          <w:bCs w:val="0"/>
+          <w:i w:val="0"/>
+          <w:iCs w:val="0"/>
+        </w:rPr>
+      </w:pPr>
+      <w:r>
+        <w:rPr>
+          <w:rFonts w:hint="default"/>
+          <w:b w:val="0"/>
+          <w:bCs w:val="0"/>
+          <w:i w:val="0"/>
+          <w:iCs w:val="0"/>
+        </w:rPr>
+        <w:t>Vantagem: operação não destrutiva, não movimenta o histórico, pois cria um novo commit, mas é um commit extra. Quando se faz um merge deixa-se o histórico poluído, devido a quantidade de branches.</w:t>
+      </w:r>
+    </w:p>
+    <w:p>
+      <w:pPr>
+        <w:rPr>
+          <w:rFonts w:hint="default"/>
+          <w:b w:val="0"/>
+          <w:bCs w:val="0"/>
+          <w:i w:val="0"/>
+          <w:iCs w:val="0"/>
+        </w:rPr>
+      </w:pPr>
+    </w:p>
+    <w:p>
+      <w:pPr>
+        <w:rPr>
+          <w:rFonts w:hint="default"/>
+          <w:b w:val="0"/>
+          <w:bCs w:val="0"/>
+          <w:i w:val="0"/>
+          <w:iCs w:val="0"/>
+        </w:rPr>
+      </w:pPr>
+      <w:r>
+        <w:rPr>
+          <w:rFonts w:hint="default"/>
+          <w:b w:val="0"/>
+          <w:bCs w:val="0"/>
+          <w:i w:val="0"/>
+          <w:iCs w:val="0"/>
+        </w:rPr>
+        <w:t>PRATICA</w:t>
+      </w:r>
+    </w:p>
+    <w:p>
+      <w:pPr>
+        <w:rPr>
+          <w:rFonts w:hint="default"/>
+          <w:b w:val="0"/>
+          <w:bCs w:val="0"/>
+          <w:i w:val="0"/>
+          <w:iCs w:val="0"/>
+        </w:rPr>
+      </w:pPr>
+    </w:p>
+    <w:p>
+      <w:pPr>
+        <w:rPr>
+          <w:rFonts w:hint="default"/>
+          <w:b w:val="0"/>
+          <w:bCs w:val="0"/>
+          <w:i w:val="0"/>
+          <w:iCs w:val="0"/>
+        </w:rPr>
+      </w:pPr>
+      <w:r>
+        <w:rPr>
+          <w:rFonts w:hint="default"/>
+          <w:b w:val="0"/>
+          <w:bCs w:val="0"/>
+          <w:i w:val="0"/>
+          <w:iCs w:val="0"/>
+        </w:rPr>
+        <w:t>Cria-se uma pasta</w:t>
+      </w:r>
+    </w:p>
+    <w:p>
+      <w:pPr>
+        <w:rPr>
+          <w:rFonts w:hint="default"/>
+          <w:b/>
+          <w:bCs/>
+          <w:i w:val="0"/>
+          <w:iCs w:val="0"/>
+        </w:rPr>
+      </w:pPr>
+      <w:r>
+        <w:rPr>
+          <w:rFonts w:hint="default"/>
+          <w:b/>
+          <w:bCs/>
+          <w:i w:val="0"/>
+          <w:iCs w:val="0"/>
+        </w:rPr>
+        <w:t>$mkdir rebase-merge</w:t>
+      </w:r>
+    </w:p>
+    <w:p>
+      <w:pPr>
+        <w:rPr>
+          <w:rFonts w:hint="default"/>
+          <w:b w:val="0"/>
+          <w:bCs w:val="0"/>
+          <w:i w:val="0"/>
+          <w:iCs w:val="0"/>
+        </w:rPr>
+      </w:pPr>
+      <w:r>
+        <w:rPr>
+          <w:rFonts w:hint="default"/>
+          <w:b w:val="0"/>
+          <w:bCs w:val="0"/>
+          <w:i w:val="0"/>
+          <w:iCs w:val="0"/>
+        </w:rPr>
+        <w:t>Entra na pasta</w:t>
+      </w:r>
+    </w:p>
+    <w:p>
+      <w:pPr>
+        <w:rPr>
+          <w:rFonts w:hint="default"/>
+          <w:b/>
+          <w:bCs/>
+          <w:i w:val="0"/>
+          <w:iCs w:val="0"/>
+        </w:rPr>
+      </w:pPr>
+      <w:r>
+        <w:rPr>
+          <w:rFonts w:hint="default"/>
+          <w:b/>
+          <w:bCs/>
+          <w:i w:val="0"/>
+          <w:iCs w:val="0"/>
+        </w:rPr>
+        <w:t>$cd rebase-merge/</w:t>
+      </w:r>
+    </w:p>
+    <w:p>
+      <w:pPr>
+        <w:rPr>
+          <w:rFonts w:hint="default"/>
+          <w:b w:val="0"/>
+          <w:bCs w:val="0"/>
+          <w:i w:val="0"/>
+          <w:iCs w:val="0"/>
+        </w:rPr>
+      </w:pPr>
+      <w:r>
+        <w:rPr>
+          <w:rFonts w:hint="default"/>
+          <w:b w:val="0"/>
+          <w:bCs w:val="0"/>
+          <w:i w:val="0"/>
+          <w:iCs w:val="0"/>
+        </w:rPr>
+        <w:t>Inicializa</w:t>
+      </w:r>
+    </w:p>
+    <w:p>
+      <w:pPr>
+        <w:rPr>
+          <w:rFonts w:hint="default"/>
+          <w:b/>
+          <w:bCs/>
+          <w:i w:val="0"/>
+          <w:iCs w:val="0"/>
+        </w:rPr>
+      </w:pPr>
+      <w:r>
+        <w:rPr>
+          <w:rFonts w:hint="default"/>
+          <w:b/>
+          <w:bCs/>
+          <w:i w:val="0"/>
+          <w:iCs w:val="0"/>
+        </w:rPr>
+        <w:t>$git init</w:t>
+      </w:r>
+    </w:p>
+    <w:p>
+      <w:pPr>
+        <w:rPr>
+          <w:rFonts w:hint="default"/>
+          <w:b/>
+          <w:bCs/>
+          <w:i w:val="0"/>
+          <w:iCs w:val="0"/>
+        </w:rPr>
+      </w:pPr>
+    </w:p>
+    <w:p>
+      <w:pPr>
+        <w:rPr>
+          <w:rFonts w:hint="default"/>
+          <w:b w:val="0"/>
+          <w:bCs w:val="0"/>
+          <w:i w:val="0"/>
+          <w:iCs w:val="0"/>
+        </w:rPr>
+      </w:pPr>
+      <w:r>
+        <w:rPr>
+          <w:rFonts w:hint="default"/>
+          <w:b w:val="0"/>
+          <w:bCs w:val="0"/>
+          <w:i w:val="0"/>
+          <w:iCs w:val="0"/>
+        </w:rPr>
+        <w:t>Cria-se um arquivo e realiza um commit. Commit para o branch master.</w:t>
+      </w:r>
+      <w:r>
+        <w:rPr>
+          <w:rFonts w:hint="default"/>
+          <w:b w:val="0"/>
+          <w:bCs w:val="0"/>
+          <w:i w:val="0"/>
+          <w:iCs w:val="0"/>
+        </w:rPr>
+        <w:br w:type="textWrapping"/>
+      </w:r>
+      <w:r>
+        <w:rPr>
+          <w:rFonts w:hint="default"/>
+          <w:b w:val="0"/>
+          <w:bCs w:val="0"/>
+          <w:i w:val="0"/>
+          <w:iCs w:val="0"/>
+        </w:rPr>
+        <w:t>Cria-se um novo branch.</w:t>
+      </w:r>
+    </w:p>
+    <w:p>
+      <w:pPr>
+        <w:rPr>
+          <w:rFonts w:hint="default"/>
+          <w:b/>
+          <w:bCs/>
+          <w:i w:val="0"/>
+          <w:iCs w:val="0"/>
+        </w:rPr>
+      </w:pPr>
+      <w:r>
+        <w:rPr>
+          <w:rFonts w:hint="default"/>
+          <w:b/>
+          <w:bCs/>
+          <w:i w:val="0"/>
+          <w:iCs w:val="0"/>
+        </w:rPr>
+        <w:t>$git checkout -b test</w:t>
+      </w:r>
+    </w:p>
+    <w:p>
+      <w:pPr>
+        <w:rPr>
+          <w:rFonts w:hint="default"/>
+          <w:b/>
+          <w:bCs/>
+          <w:i w:val="0"/>
+          <w:iCs w:val="0"/>
+        </w:rPr>
+      </w:pPr>
+      <w:r>
+        <w:rPr>
+          <w:rFonts w:hint="default"/>
+          <w:b/>
+          <w:bCs/>
+          <w:i w:val="0"/>
+          <w:iCs w:val="0"/>
+        </w:rPr>
+        <w:t>$vim bar</w:t>
+      </w:r>
+    </w:p>
+    <w:p>
+      <w:pPr>
+        <w:rPr>
+          <w:rFonts w:hint="default"/>
+          <w:b/>
+          <w:bCs/>
+          <w:i w:val="0"/>
+          <w:iCs w:val="0"/>
+        </w:rPr>
+      </w:pPr>
+      <w:r>
+        <w:rPr>
+          <w:rFonts w:hint="default"/>
+          <w:b/>
+          <w:bCs/>
+          <w:i w:val="0"/>
+          <w:iCs w:val="0"/>
+        </w:rPr>
+        <w:t>$git add bar</w:t>
+      </w:r>
+    </w:p>
+    <w:p>
+      <w:pPr>
+        <w:rPr>
+          <w:rFonts w:hint="default"/>
+          <w:b/>
+          <w:bCs/>
+          <w:i w:val="0"/>
+          <w:iCs w:val="0"/>
+        </w:rPr>
+      </w:pPr>
+      <w:r>
+        <w:rPr>
+          <w:rFonts w:hint="default"/>
+          <w:b/>
+          <w:bCs/>
+          <w:i w:val="0"/>
+          <w:iCs w:val="0"/>
+        </w:rPr>
+        <w:t>$git commit -m "add bar"</w:t>
+      </w:r>
+    </w:p>
+    <w:p>
+      <w:pPr>
+        <w:rPr>
+          <w:rFonts w:hint="default"/>
+          <w:b w:val="0"/>
+          <w:bCs w:val="0"/>
+          <w:i w:val="0"/>
+          <w:iCs w:val="0"/>
+        </w:rPr>
+      </w:pPr>
+      <w:r>
+        <w:rPr>
+          <w:rFonts w:hint="default"/>
+          <w:b w:val="0"/>
+          <w:bCs w:val="0"/>
+          <w:i w:val="0"/>
+          <w:iCs w:val="0"/>
+        </w:rPr>
+        <w:t>Muda para o branch master</w:t>
+      </w:r>
+    </w:p>
+    <w:p>
+      <w:pPr>
+        <w:rPr>
+          <w:rFonts w:hint="default"/>
+          <w:b/>
+          <w:bCs/>
+          <w:i w:val="0"/>
+          <w:iCs w:val="0"/>
+        </w:rPr>
+      </w:pPr>
+      <w:r>
+        <w:rPr>
+          <w:rFonts w:hint="default"/>
+          <w:b/>
+          <w:bCs/>
+          <w:i w:val="0"/>
+          <w:iCs w:val="0"/>
+        </w:rPr>
+        <w:t>$git checkout master</w:t>
+      </w:r>
+    </w:p>
+    <w:p>
+      <w:pPr>
+        <w:rPr>
+          <w:rFonts w:hint="default"/>
+          <w:b/>
+          <w:bCs/>
+          <w:i w:val="0"/>
+          <w:iCs w:val="0"/>
+        </w:rPr>
+      </w:pPr>
+      <w:r>
+        <w:rPr>
+          <w:rFonts w:hint="default"/>
+          <w:b/>
+          <w:bCs/>
+          <w:i w:val="0"/>
+          <w:iCs w:val="0"/>
+        </w:rPr>
+        <w:t>$vim buzz</w:t>
+      </w:r>
+    </w:p>
+    <w:p>
+      <w:pPr>
+        <w:rPr>
+          <w:rFonts w:hint="default"/>
+          <w:b/>
+          <w:bCs/>
+          <w:i w:val="0"/>
+          <w:iCs w:val="0"/>
+        </w:rPr>
+      </w:pPr>
+      <w:r>
+        <w:rPr>
+          <w:rFonts w:hint="default"/>
+          <w:b/>
+          <w:bCs/>
+          <w:i w:val="0"/>
+          <w:iCs w:val="0"/>
+        </w:rPr>
+        <w:t>$git add buzz</w:t>
+      </w:r>
+    </w:p>
+    <w:p>
+      <w:pPr>
+        <w:rPr>
+          <w:rFonts w:hint="default"/>
+          <w:b/>
+          <w:bCs/>
+          <w:i w:val="0"/>
+          <w:iCs w:val="0"/>
+        </w:rPr>
+      </w:pPr>
+      <w:r>
+        <w:rPr>
+          <w:rFonts w:hint="default"/>
+          <w:b/>
+          <w:bCs/>
+          <w:i w:val="0"/>
+          <w:iCs w:val="0"/>
+        </w:rPr>
+        <w:t>$git commit - m “add buzz”</w:t>
+      </w:r>
+    </w:p>
+    <w:p>
+      <w:pPr>
+        <w:rPr>
+          <w:rFonts w:hint="default"/>
+          <w:b/>
+          <w:bCs/>
+          <w:i w:val="0"/>
+          <w:iCs w:val="0"/>
+        </w:rPr>
+      </w:pPr>
+      <w:r>
+        <w:rPr>
+          <w:rFonts w:hint="default"/>
+          <w:b/>
+          <w:bCs/>
+          <w:i w:val="0"/>
+          <w:iCs w:val="0"/>
+        </w:rPr>
+        <w:t>$git log</w:t>
+      </w:r>
+    </w:p>
+    <w:p>
+      <w:pPr>
+        <w:rPr>
+          <w:rFonts w:hint="default"/>
+          <w:b/>
+          <w:bCs/>
+          <w:i w:val="0"/>
+          <w:iCs w:val="0"/>
+        </w:rPr>
+      </w:pPr>
+    </w:p>
+    <w:p>
+      <w:pPr>
+        <w:rPr>
+          <w:rFonts w:hint="default"/>
+          <w:b w:val="0"/>
+          <w:bCs w:val="0"/>
+          <w:i w:val="0"/>
+          <w:iCs w:val="0"/>
+        </w:rPr>
+      </w:pPr>
+      <w:r>
+        <w:rPr>
+          <w:rFonts w:hint="default"/>
+          <w:b w:val="0"/>
+          <w:bCs w:val="0"/>
+          <w:i w:val="0"/>
+          <w:iCs w:val="0"/>
+        </w:rPr>
+        <w:t>Ao observar o log, nota-se que o commit do test não está adicionado. Para fazer o merge desses branches, faz o seguinte:</w:t>
+      </w:r>
+    </w:p>
+    <w:p>
+      <w:pPr>
+        <w:rPr>
+          <w:rFonts w:hint="default"/>
+          <w:b w:val="0"/>
+          <w:bCs w:val="0"/>
+          <w:i w:val="0"/>
+          <w:iCs w:val="0"/>
+        </w:rPr>
+      </w:pPr>
+    </w:p>
+    <w:p>
+      <w:pPr>
+        <w:rPr>
+          <w:rFonts w:hint="default"/>
+          <w:b/>
+          <w:bCs/>
+          <w:i w:val="0"/>
+          <w:iCs w:val="0"/>
+        </w:rPr>
+      </w:pPr>
+      <w:r>
+        <w:rPr>
+          <w:rFonts w:hint="default"/>
+          <w:b/>
+          <w:bCs/>
+          <w:i w:val="0"/>
+          <w:iCs w:val="0"/>
+        </w:rPr>
+        <w:t>$git merge test</w:t>
+      </w:r>
+    </w:p>
+    <w:p>
+      <w:pPr>
+        <w:rPr>
+          <w:rFonts w:hint="default"/>
+          <w:b/>
+          <w:bCs/>
+          <w:i w:val="0"/>
+          <w:iCs w:val="0"/>
+        </w:rPr>
+      </w:pPr>
+      <w:r>
+        <w:rPr>
+          <w:rFonts w:hint="default"/>
+          <w:b/>
+          <w:bCs/>
+          <w:i w:val="0"/>
+          <w:iCs w:val="0"/>
+        </w:rPr>
+        <w:t>$git log --graph</w:t>
+      </w:r>
+    </w:p>
+    <w:p>
+      <w:pPr>
+        <w:rPr>
+          <w:rFonts w:hint="default"/>
+          <w:b/>
+          <w:bCs/>
+          <w:i w:val="0"/>
+          <w:iCs w:val="0"/>
+        </w:rPr>
+      </w:pPr>
+    </w:p>
+    <w:p>
+      <w:pPr>
+        <w:rPr>
+          <w:rFonts w:hint="default"/>
+          <w:b w:val="0"/>
+          <w:bCs w:val="0"/>
+          <w:i w:val="0"/>
+          <w:iCs w:val="0"/>
+        </w:rPr>
+      </w:pPr>
+    </w:p>
+    <w:p>
+      <w:pPr>
+        <w:rPr>
+          <w:rFonts w:hint="default"/>
+          <w:b w:val="0"/>
+          <w:bCs w:val="0"/>
+          <w:i w:val="0"/>
+          <w:iCs w:val="0"/>
+        </w:rPr>
+      </w:pPr>
+      <w:r>
+        <w:rPr>
+          <w:rFonts w:hint="default"/>
+          <w:b w:val="0"/>
+          <w:bCs w:val="0"/>
+          <w:i w:val="0"/>
+          <w:iCs w:val="0"/>
+        </w:rPr>
+        <w:t>REBASE</w:t>
+      </w:r>
+    </w:p>
+    <w:p>
+      <w:pPr>
+        <w:rPr>
+          <w:rFonts w:hint="default"/>
+          <w:b w:val="0"/>
+          <w:bCs w:val="0"/>
+          <w:i w:val="0"/>
+          <w:iCs w:val="0"/>
+        </w:rPr>
+      </w:pPr>
+    </w:p>
+    <w:p>
+      <w:pPr>
+        <w:rPr>
+          <w:rFonts w:hint="default"/>
+          <w:b w:val="0"/>
+          <w:bCs w:val="0"/>
+          <w:i w:val="0"/>
+          <w:iCs w:val="0"/>
+        </w:rPr>
+      </w:pPr>
+      <w:r>
+        <w:rPr>
+          <w:rFonts w:hint="default"/>
+          <w:b w:val="0"/>
+          <w:bCs w:val="0"/>
+          <w:i w:val="0"/>
+          <w:iCs w:val="0"/>
+        </w:rPr>
+        <w:t>Cada branch tem um commit separado para cada um. O rebase irá pega o branch externo e vai mover ele para frente do master, e assim o branchs apontaram para o mesmo commit nesse momento.</w:t>
+      </w:r>
+    </w:p>
+    <w:p>
+      <w:pPr>
+        <w:rPr>
+          <w:rFonts w:hint="default"/>
+          <w:b w:val="0"/>
+          <w:bCs w:val="0"/>
+          <w:i w:val="0"/>
+          <w:iCs w:val="0"/>
+        </w:rPr>
+      </w:pPr>
+    </w:p>
+    <w:p>
+      <w:pPr>
+        <w:rPr>
+          <w:rFonts w:hint="default"/>
+          <w:b w:val="0"/>
+          <w:bCs w:val="0"/>
+          <w:i w:val="0"/>
+          <w:iCs w:val="0"/>
+        </w:rPr>
+      </w:pPr>
+      <w:r>
+        <w:rPr>
+          <w:rFonts w:hint="default"/>
+          <w:b w:val="0"/>
+          <w:bCs w:val="0"/>
+          <w:i w:val="0"/>
+          <w:iCs w:val="0"/>
+        </w:rPr>
+        <w:t>Vantagem: evita commite extra, histórico linear, pois trabalha com uma linha reta. Contudo, perde a ordem cronológica, pois ao adicionar o commit para o inicio da fila, mudando assim o histórico. Pode dar conflitos. Sugere-se usar $git pull --rebase, evitando conflitos.</w:t>
+      </w:r>
+    </w:p>
+    <w:p>
+      <w:pPr>
+        <w:rPr>
+          <w:rFonts w:hint="default"/>
+          <w:b w:val="0"/>
+          <w:bCs w:val="0"/>
+          <w:i w:val="0"/>
+          <w:iCs w:val="0"/>
+        </w:rPr>
+      </w:pPr>
+    </w:p>
+    <w:p>
+      <w:pPr>
+        <w:rPr>
+          <w:rFonts w:hint="default"/>
+          <w:b w:val="0"/>
+          <w:bCs w:val="0"/>
+          <w:i w:val="0"/>
+          <w:iCs w:val="0"/>
+        </w:rPr>
+      </w:pPr>
+    </w:p>
+    <w:p>
+      <w:pPr>
+        <w:rPr>
+          <w:rFonts w:hint="default"/>
+          <w:b/>
+          <w:bCs/>
+          <w:i w:val="0"/>
+          <w:iCs w:val="0"/>
+        </w:rPr>
+      </w:pPr>
+      <w:r>
+        <w:rPr>
+          <w:rFonts w:hint="default"/>
+          <w:b/>
+          <w:bCs/>
+          <w:i w:val="0"/>
+          <w:iCs w:val="0"/>
+        </w:rPr>
+        <w:t>$vim fizz</w:t>
+      </w:r>
+    </w:p>
+    <w:p>
+      <w:pPr>
+        <w:rPr>
+          <w:rFonts w:hint="default"/>
+          <w:b/>
+          <w:bCs/>
+          <w:i w:val="0"/>
+          <w:iCs w:val="0"/>
+        </w:rPr>
+      </w:pPr>
+      <w:r>
+        <w:rPr>
+          <w:rFonts w:hint="default"/>
+          <w:b/>
+          <w:bCs/>
+          <w:i w:val="0"/>
+          <w:iCs w:val="0"/>
+        </w:rPr>
+        <w:t>$git add .</w:t>
+      </w:r>
+    </w:p>
+    <w:p>
+      <w:pPr>
+        <w:rPr>
+          <w:rFonts w:hint="default"/>
+          <w:b/>
+          <w:bCs/>
+          <w:i w:val="0"/>
+          <w:iCs w:val="0"/>
+        </w:rPr>
+      </w:pPr>
+      <w:r>
+        <w:rPr>
+          <w:rFonts w:hint="default"/>
+          <w:b/>
+          <w:bCs/>
+          <w:i w:val="0"/>
+          <w:iCs w:val="0"/>
+        </w:rPr>
+        <w:t>$git commit -m “add fizz”</w:t>
+      </w:r>
+    </w:p>
+    <w:p>
+      <w:pPr>
+        <w:rPr>
+          <w:rFonts w:hint="default"/>
+          <w:b/>
+          <w:bCs/>
+          <w:i w:val="0"/>
+          <w:iCs w:val="0"/>
+        </w:rPr>
+      </w:pPr>
+      <w:r>
+        <w:rPr>
+          <w:rFonts w:hint="default"/>
+          <w:b/>
+          <w:bCs/>
+          <w:i w:val="0"/>
+          <w:iCs w:val="0"/>
+        </w:rPr>
+        <w:t>$git log</w:t>
+      </w:r>
+    </w:p>
+    <w:p>
+      <w:pPr>
+        <w:rPr>
+          <w:rFonts w:hint="default"/>
+          <w:b/>
+          <w:bCs/>
+          <w:i w:val="0"/>
+          <w:iCs w:val="0"/>
+        </w:rPr>
+      </w:pPr>
+      <w:r>
+        <w:rPr>
+          <w:rFonts w:hint="default"/>
+          <w:b/>
+          <w:bCs/>
+          <w:i w:val="0"/>
+          <w:iCs w:val="0"/>
+        </w:rPr>
+        <w:t>$git checkout -b rebase-branch</w:t>
+      </w:r>
+    </w:p>
+    <w:p>
+      <w:pPr>
+        <w:rPr>
+          <w:rFonts w:hint="default"/>
+          <w:b w:val="0"/>
+          <w:bCs w:val="0"/>
+          <w:i w:val="0"/>
+          <w:iCs w:val="0"/>
+        </w:rPr>
+      </w:pPr>
+    </w:p>
+    <w:p>
+      <w:pPr>
+        <w:rPr>
+          <w:rFonts w:hint="default"/>
+          <w:b/>
+          <w:bCs/>
+          <w:i w:val="0"/>
+          <w:iCs w:val="0"/>
+        </w:rPr>
+      </w:pPr>
+    </w:p>
+    <w:p>
+      <w:r>
+        <w:t>-------------------------------------------------------------------------------------------------------------------</w:t>
+      </w:r>
+    </w:p>
+    <w:p>
+      <w:pPr>
+        <w:rPr>
+          <w:rFonts w:hint="default"/>
+          <w:b w:val="0"/>
+          <w:bCs w:val="0"/>
+          <w:i w:val="0"/>
+          <w:iCs w:val="0"/>
+        </w:rPr>
+      </w:pPr>
+    </w:p>
+    <w:p>
+      <w:pPr>
+        <w:rPr>
+          <w:rFonts w:hint="default"/>
+          <w:b w:val="0"/>
+          <w:bCs w:val="0"/>
+          <w:i w:val="0"/>
+          <w:iCs w:val="0"/>
+        </w:rPr>
+      </w:pPr>
+      <w:r>
+        <w:rPr>
+          <w:rFonts w:hint="default"/>
+          <w:b w:val="0"/>
+          <w:bCs w:val="0"/>
+          <w:i w:val="0"/>
+          <w:iCs w:val="0"/>
+        </w:rPr>
+        <w:t>GITGNORE</w:t>
+      </w:r>
+    </w:p>
+    <w:p>
+      <w:pPr>
+        <w:rPr>
+          <w:rFonts w:hint="default"/>
+          <w:b w:val="0"/>
+          <w:bCs w:val="0"/>
+          <w:i w:val="0"/>
+          <w:iCs w:val="0"/>
+        </w:rPr>
+      </w:pPr>
+    </w:p>
+    <w:p>
+      <w:pPr>
+        <w:rPr>
+          <w:rFonts w:hint="default"/>
+          <w:b w:val="0"/>
+          <w:bCs w:val="0"/>
+          <w:i w:val="0"/>
+          <w:iCs w:val="0"/>
+        </w:rPr>
+      </w:pPr>
+      <w:r>
+        <w:rPr>
+          <w:rFonts w:hint="default"/>
+          <w:b w:val="0"/>
+          <w:bCs w:val="0"/>
+          <w:i w:val="0"/>
+          <w:iCs w:val="0"/>
+        </w:rPr>
+        <w:t>É um arquivo no diretório principal onde escrevemos o que ele não utilize. Especifica-se o arquivo e as extensoes.</w:t>
+      </w:r>
+    </w:p>
+    <w:p>
+      <w:pPr>
+        <w:rPr>
+          <w:rFonts w:hint="default"/>
+          <w:b/>
+          <w:bCs/>
+          <w:i w:val="0"/>
+          <w:iCs w:val="0"/>
+        </w:rPr>
+      </w:pPr>
+      <w:r>
+        <w:rPr>
+          <w:rFonts w:hint="default"/>
+          <w:b/>
+          <w:bCs/>
+          <w:i w:val="0"/>
+          <w:iCs w:val="0"/>
+        </w:rPr>
+        <w:t>$ vi .gitgnore</w:t>
+      </w:r>
+    </w:p>
+    <w:p>
+      <w:pPr>
+        <w:rPr>
+          <w:rFonts w:hint="default"/>
+          <w:b w:val="0"/>
+          <w:bCs w:val="0"/>
+          <w:i w:val="0"/>
+          <w:iCs w:val="0"/>
+        </w:rPr>
+      </w:pPr>
+      <w:r>
+        <w:rPr>
+          <w:rFonts w:hint="default"/>
+          <w:b w:val="0"/>
+          <w:bCs w:val="0"/>
+          <w:i w:val="0"/>
+          <w:iCs w:val="0"/>
+        </w:rPr>
+        <w:t>Ignorar extensões como um todo escrever no arquivo:</w:t>
+      </w:r>
+    </w:p>
+    <w:p>
+      <w:pPr>
+        <w:rPr>
+          <w:rFonts w:hint="default"/>
+          <w:b/>
+          <w:bCs/>
+          <w:i w:val="0"/>
+          <w:iCs w:val="0"/>
+        </w:rPr>
+      </w:pPr>
+      <w:r>
+        <w:rPr>
+          <w:rFonts w:hint="default"/>
+          <w:b/>
+          <w:bCs/>
+          <w:i w:val="0"/>
+          <w:iCs w:val="0"/>
+        </w:rPr>
+        <w:t>*.json</w:t>
+      </w:r>
+    </w:p>
+    <w:p>
+      <w:pPr>
+        <w:rPr>
+          <w:rFonts w:hint="default"/>
+          <w:b w:val="0"/>
+          <w:bCs w:val="0"/>
+          <w:i w:val="0"/>
+          <w:iCs w:val="0"/>
+        </w:rPr>
+      </w:pPr>
+      <w:r>
+        <w:rPr>
+          <w:rFonts w:hint="default"/>
+          <w:b w:val="0"/>
+          <w:bCs w:val="0"/>
+          <w:i w:val="0"/>
+          <w:iCs w:val="0"/>
+        </w:rPr>
+        <w:t>Ignorar arquivos determinados</w:t>
+      </w:r>
+    </w:p>
+    <w:p>
+      <w:pPr>
+        <w:rPr>
+          <w:rFonts w:hint="default"/>
+          <w:b/>
+          <w:bCs/>
+          <w:i w:val="0"/>
+          <w:iCs w:val="0"/>
+        </w:rPr>
+      </w:pPr>
+      <w:r>
+        <w:rPr>
+          <w:rFonts w:hint="default"/>
+          <w:b/>
+          <w:bCs/>
+          <w:i w:val="0"/>
+          <w:iCs w:val="0"/>
+        </w:rPr>
+        <w:t>db.xls</w:t>
+      </w:r>
+    </w:p>
+    <w:p>
+      <w:pPr>
+        <w:rPr>
+          <w:rFonts w:hint="default"/>
+          <w:b/>
+          <w:bCs/>
+          <w:i w:val="0"/>
+          <w:iCs w:val="0"/>
+        </w:rPr>
+      </w:pPr>
+    </w:p>
+    <w:p>
+      <w:pPr>
+        <w:rPr>
+          <w:rFonts w:hint="default"/>
+          <w:b w:val="0"/>
+          <w:bCs w:val="0"/>
+          <w:i w:val="0"/>
+          <w:iCs w:val="0"/>
+        </w:rPr>
+      </w:pPr>
+      <w:r>
+        <w:rPr>
+          <w:rFonts w:hint="default"/>
+          <w:b w:val="0"/>
+          <w:bCs w:val="0"/>
+          <w:i w:val="0"/>
+          <w:iCs w:val="0"/>
+        </w:rPr>
+        <w:t>Padrões para excluir certos tipos de arquivo</w:t>
+      </w:r>
+    </w:p>
+    <w:p>
+      <w:pPr>
+        <w:rPr>
+          <w:rFonts w:hint="default"/>
+          <w:b w:val="0"/>
+          <w:bCs w:val="0"/>
+          <w:i w:val="0"/>
+          <w:iCs w:val="0"/>
+        </w:rPr>
+      </w:pPr>
+      <w:r>
+        <w:rPr>
+          <w:rFonts w:hint="default"/>
+          <w:b w:val="0"/>
+          <w:bCs w:val="0"/>
+          <w:i w:val="0"/>
+          <w:iCs w:val="0"/>
+        </w:rPr>
+        <w:t>Github.com/github/gitignore/blob/master/</w:t>
+      </w:r>
+    </w:p>
+    <w:p>
+      <w:pPr>
+        <w:ind w:firstLine="420" w:firstLineChars="0"/>
+        <w:rPr>
+          <w:rFonts w:hint="default"/>
+          <w:b w:val="0"/>
+          <w:bCs w:val="0"/>
+          <w:i w:val="0"/>
+          <w:iCs w:val="0"/>
+        </w:rPr>
+      </w:pPr>
+    </w:p>
+    <w:p>
+      <w:r>
+        <w:t>-------------------------------------------------------------------------------------------------------------------</w:t>
+      </w:r>
+    </w:p>
+    <w:p>
+      <w:pPr>
+        <w:rPr>
+          <w:rFonts w:hint="default"/>
+          <w:b w:val="0"/>
+          <w:bCs w:val="0"/>
+          <w:i w:val="0"/>
+          <w:iCs w:val="0"/>
+        </w:rPr>
+      </w:pPr>
+    </w:p>
+    <w:p>
+      <w:pPr>
+        <w:rPr>
+          <w:rFonts w:hint="default"/>
+          <w:b w:val="0"/>
+          <w:bCs w:val="0"/>
+          <w:i w:val="0"/>
+          <w:iCs w:val="0"/>
+        </w:rPr>
+      </w:pPr>
+      <w:r>
+        <w:rPr>
+          <w:rFonts w:hint="default"/>
+          <w:b w:val="0"/>
+          <w:bCs w:val="0"/>
+          <w:i w:val="0"/>
+          <w:iCs w:val="0"/>
+        </w:rPr>
+        <w:t>GIT</w:t>
+      </w:r>
+      <w:r>
+        <w:rPr>
+          <w:rFonts w:hint="default"/>
+          <w:b w:val="0"/>
+          <w:bCs w:val="0"/>
+          <w:i w:val="0"/>
+          <w:iCs w:val="0"/>
+        </w:rPr>
+        <w:t>STACH</w:t>
+      </w:r>
+    </w:p>
+    <w:p>
+      <w:pPr>
+        <w:rPr>
+          <w:rFonts w:hint="default"/>
+          <w:b w:val="0"/>
+          <w:bCs w:val="0"/>
+          <w:i w:val="0"/>
+          <w:iCs w:val="0"/>
+        </w:rPr>
+      </w:pPr>
+    </w:p>
+    <w:p>
+      <w:pPr>
+        <w:rPr>
+          <w:rFonts w:hint="default"/>
+          <w:b w:val="0"/>
+          <w:bCs w:val="0"/>
+          <w:i w:val="0"/>
+          <w:iCs w:val="0"/>
+        </w:rPr>
+      </w:pPr>
+      <w:r>
+        <w:rPr>
+          <w:rFonts w:hint="default"/>
+          <w:b w:val="0"/>
+          <w:bCs w:val="0"/>
+          <w:i w:val="0"/>
+          <w:iCs w:val="0"/>
+        </w:rPr>
+        <w:t>Responsável por guardar modificações não comitadas em um arquivo que possa chamar quando achar necessário.</w:t>
+      </w:r>
+    </w:p>
+    <w:p>
+      <w:pPr>
+        <w:rPr>
+          <w:rFonts w:hint="default"/>
+          <w:b w:val="0"/>
+          <w:bCs w:val="0"/>
+          <w:i w:val="0"/>
+          <w:iCs w:val="0"/>
+        </w:rPr>
+      </w:pPr>
+    </w:p>
+    <w:p>
+      <w:pPr>
+        <w:rPr>
+          <w:rFonts w:hint="default"/>
+          <w:b w:val="0"/>
+          <w:bCs w:val="0"/>
+          <w:i w:val="0"/>
+          <w:iCs w:val="0"/>
+        </w:rPr>
+      </w:pPr>
+      <w:r>
+        <w:rPr>
+          <w:rFonts w:hint="default"/>
+          <w:b w:val="0"/>
+          <w:bCs w:val="0"/>
+          <w:i w:val="0"/>
+          <w:iCs w:val="0"/>
+        </w:rPr>
+        <w:t xml:space="preserve">Por exemplo preciso criar um novo branch, mas a modificação no meu projeto ainda não é a desejada para subeter ao commit. </w:t>
+      </w:r>
+    </w:p>
+    <w:p>
+      <w:pPr>
+        <w:rPr>
+          <w:rFonts w:hint="default"/>
+          <w:b w:val="0"/>
+          <w:bCs w:val="0"/>
+          <w:i w:val="0"/>
+          <w:iCs w:val="0"/>
+        </w:rPr>
+      </w:pPr>
+    </w:p>
+    <w:p>
+      <w:pPr>
+        <w:rPr>
+          <w:rFonts w:hint="default"/>
+          <w:b/>
+          <w:bCs/>
+          <w:i w:val="0"/>
+          <w:iCs w:val="0"/>
+        </w:rPr>
+      </w:pPr>
+      <w:r>
+        <w:rPr>
+          <w:rFonts w:hint="default"/>
+          <w:b/>
+          <w:bCs/>
+          <w:i w:val="0"/>
+          <w:iCs w:val="0"/>
+        </w:rPr>
+        <w:t>$git stash</w:t>
+      </w:r>
+    </w:p>
+    <w:p>
+      <w:pPr>
+        <w:rPr>
+          <w:rFonts w:hint="default"/>
+          <w:b w:val="0"/>
+          <w:bCs w:val="0"/>
+          <w:i w:val="0"/>
+          <w:iCs w:val="0"/>
+        </w:rPr>
+      </w:pPr>
+      <w:r>
+        <w:rPr>
+          <w:rFonts w:hint="default"/>
+          <w:b w:val="0"/>
+          <w:bCs w:val="0"/>
+          <w:i w:val="0"/>
+          <w:iCs w:val="0"/>
+        </w:rPr>
+        <w:t>Ele vai guardar essa modificação em um arquivo WIP.</w:t>
+      </w:r>
+    </w:p>
+    <w:p>
+      <w:pPr>
+        <w:rPr>
+          <w:rFonts w:hint="default"/>
+          <w:b w:val="0"/>
+          <w:bCs w:val="0"/>
+          <w:i w:val="0"/>
+          <w:iCs w:val="0"/>
+        </w:rPr>
+      </w:pPr>
+    </w:p>
+    <w:p>
+      <w:pPr>
+        <w:rPr>
+          <w:rFonts w:hint="default"/>
+          <w:b w:val="0"/>
+          <w:bCs w:val="0"/>
+          <w:i w:val="0"/>
+          <w:iCs w:val="0"/>
+        </w:rPr>
+      </w:pPr>
+      <w:r>
+        <w:rPr>
+          <w:rFonts w:hint="default"/>
+          <w:b w:val="0"/>
+          <w:bCs w:val="0"/>
+          <w:i w:val="0"/>
+          <w:iCs w:val="0"/>
+        </w:rPr>
+        <w:t>É aplicada as moficações guardadas no projeto.</w:t>
+      </w:r>
+    </w:p>
+    <w:p>
+      <w:pPr>
+        <w:rPr>
+          <w:rFonts w:hint="default"/>
+          <w:b/>
+          <w:bCs/>
+          <w:i w:val="0"/>
+          <w:iCs w:val="0"/>
+        </w:rPr>
+      </w:pPr>
+      <w:r>
+        <w:rPr>
+          <w:rFonts w:hint="default"/>
+          <w:b/>
+          <w:bCs/>
+          <w:i w:val="0"/>
+          <w:iCs w:val="0"/>
+        </w:rPr>
+        <w:t>$git stash apply</w:t>
+      </w:r>
+    </w:p>
+    <w:p>
+      <w:pPr>
+        <w:rPr>
+          <w:rFonts w:hint="default"/>
+          <w:b/>
+          <w:bCs/>
+          <w:i w:val="0"/>
+          <w:iCs w:val="0"/>
+        </w:rPr>
+      </w:pPr>
+    </w:p>
+    <w:p>
+      <w:pPr>
+        <w:rPr>
+          <w:rFonts w:hint="default"/>
+          <w:b w:val="0"/>
+          <w:bCs w:val="0"/>
+          <w:i w:val="0"/>
+          <w:iCs w:val="0"/>
+        </w:rPr>
+      </w:pPr>
+      <w:r>
+        <w:rPr>
+          <w:rFonts w:hint="default"/>
+          <w:b w:val="0"/>
+          <w:bCs w:val="0"/>
+          <w:i w:val="0"/>
+          <w:iCs w:val="0"/>
+        </w:rPr>
+        <w:t>Listar todas as stash</w:t>
+      </w:r>
+    </w:p>
+    <w:p>
+      <w:pPr>
+        <w:rPr>
+          <w:rFonts w:hint="default"/>
+          <w:b/>
+          <w:bCs/>
+          <w:i w:val="0"/>
+          <w:iCs w:val="0"/>
+        </w:rPr>
+      </w:pPr>
+      <w:r>
+        <w:rPr>
+          <w:rFonts w:hint="default"/>
+          <w:b/>
+          <w:bCs/>
+          <w:i w:val="0"/>
+          <w:iCs w:val="0"/>
+        </w:rPr>
+        <w:t>$git stash list</w:t>
+      </w:r>
+    </w:p>
+    <w:p>
+      <w:pPr>
+        <w:rPr>
+          <w:rFonts w:hint="default"/>
+          <w:b/>
+          <w:bCs/>
+          <w:i w:val="0"/>
+          <w:iCs w:val="0"/>
+        </w:rPr>
+      </w:pPr>
+    </w:p>
+    <w:p>
+      <w:pPr>
+        <w:rPr>
+          <w:rFonts w:hint="default"/>
+          <w:b w:val="0"/>
+          <w:bCs w:val="0"/>
+          <w:i w:val="0"/>
+          <w:iCs w:val="0"/>
+        </w:rPr>
+      </w:pPr>
+      <w:r>
+        <w:rPr>
+          <w:rFonts w:hint="default"/>
+          <w:b w:val="0"/>
+          <w:bCs w:val="0"/>
+          <w:i w:val="0"/>
+          <w:iCs w:val="0"/>
+        </w:rPr>
+        <w:t>Limpa o stash</w:t>
+      </w:r>
+    </w:p>
+    <w:p>
+      <w:pPr>
+        <w:rPr>
+          <w:rFonts w:hint="default"/>
+          <w:b/>
+          <w:bCs/>
+          <w:i w:val="0"/>
+          <w:iCs w:val="0"/>
+        </w:rPr>
+      </w:pPr>
+      <w:r>
+        <w:rPr>
+          <w:rFonts w:hint="default"/>
+          <w:b/>
+          <w:bCs/>
+          <w:i w:val="0"/>
+          <w:iCs w:val="0"/>
+        </w:rPr>
+        <w:t>$git stach clear</w:t>
+      </w:r>
+    </w:p>
+    <w:p>
+      <w:pPr>
+        <w:rPr>
+          <w:rFonts w:hint="default"/>
+          <w:b/>
+          <w:bCs/>
+          <w:i w:val="0"/>
+          <w:iCs w:val="0"/>
+        </w:rPr>
+      </w:pPr>
+    </w:p>
+    <w:p>
+      <w:r>
+        <w:t>-------------------------------------------------------------------------------------------------------------------</w:t>
+      </w:r>
+    </w:p>
+    <w:p>
+      <w:pPr>
+        <w:rPr>
+          <w:rFonts w:hint="default"/>
+          <w:b w:val="0"/>
+          <w:bCs w:val="0"/>
+          <w:i w:val="0"/>
+          <w:iCs w:val="0"/>
+        </w:rPr>
+      </w:pPr>
+    </w:p>
+    <w:p>
+      <w:pPr>
+        <w:rPr>
+          <w:rFonts w:hint="default"/>
+          <w:b w:val="0"/>
+          <w:bCs w:val="0"/>
+          <w:i w:val="0"/>
+          <w:iCs w:val="0"/>
+        </w:rPr>
+      </w:pPr>
+      <w:r>
+        <w:rPr>
+          <w:rFonts w:hint="default"/>
+          <w:b w:val="0"/>
+          <w:bCs w:val="0"/>
+          <w:i w:val="0"/>
+          <w:iCs w:val="0"/>
+        </w:rPr>
+        <w:t>CRIAR ATALHOS DE COMANDOS</w:t>
+      </w:r>
+    </w:p>
+    <w:p>
+      <w:pPr>
+        <w:rPr>
+          <w:rFonts w:hint="default"/>
+          <w:b/>
+          <w:bCs/>
+          <w:i w:val="0"/>
+          <w:iCs w:val="0"/>
+        </w:rPr>
+      </w:pPr>
+      <w:r>
+        <w:rPr>
+          <w:rFonts w:hint="default"/>
+          <w:b/>
+          <w:bCs/>
+          <w:i w:val="0"/>
+          <w:iCs w:val="0"/>
+        </w:rPr>
+        <w:t>$git config --global alias.s status</w:t>
+      </w:r>
+    </w:p>
+    <w:p>
+      <w:pPr>
+        <w:rPr>
+          <w:rFonts w:hint="default"/>
+          <w:b/>
+          <w:bCs/>
+          <w:i w:val="0"/>
+          <w:iCs w:val="0"/>
+        </w:rPr>
+      </w:pPr>
+      <w:r>
+        <w:rPr>
+          <w:rFonts w:hint="default"/>
+          <w:b/>
+          <w:bCs/>
+          <w:i w:val="0"/>
+          <w:iCs w:val="0"/>
+        </w:rPr>
+        <w:t>$git config --global alias.l log</w:t>
+      </w:r>
+    </w:p>
+    <w:p>
+      <w:pPr>
+        <w:rPr>
+          <w:rFonts w:hint="default"/>
+          <w:b/>
+          <w:bCs/>
+          <w:i w:val="0"/>
+          <w:iCs w:val="0"/>
+        </w:rPr>
+      </w:pPr>
+    </w:p>
+    <w:p>
+      <w:r>
+        <w:t>-------------------------------------------------------------------------------------------------------------------</w:t>
+      </w:r>
+    </w:p>
+    <w:p>
+      <w:pPr>
+        <w:rPr>
+          <w:rFonts w:hint="default"/>
+          <w:b w:val="0"/>
+          <w:bCs w:val="0"/>
+          <w:i w:val="0"/>
+          <w:iCs w:val="0"/>
+        </w:rPr>
+      </w:pPr>
+    </w:p>
+    <w:p>
+      <w:pPr>
+        <w:rPr>
+          <w:rFonts w:hint="default"/>
+          <w:b w:val="0"/>
+          <w:bCs w:val="0"/>
+          <w:i w:val="0"/>
+          <w:iCs w:val="0"/>
+        </w:rPr>
+      </w:pPr>
+      <w:r>
+        <w:rPr>
+          <w:rFonts w:hint="default"/>
+          <w:b w:val="0"/>
+          <w:bCs w:val="0"/>
+          <w:i w:val="0"/>
+          <w:iCs w:val="0"/>
+        </w:rPr>
+        <w:t>VERSIONANDO TAGS</w:t>
+      </w:r>
+    </w:p>
+    <w:p>
+      <w:pPr>
+        <w:rPr>
+          <w:rFonts w:hint="default"/>
+          <w:b w:val="0"/>
+          <w:bCs w:val="0"/>
+          <w:i w:val="0"/>
+          <w:iCs w:val="0"/>
+        </w:rPr>
+      </w:pPr>
+    </w:p>
+    <w:p>
+      <w:pPr>
+        <w:rPr>
+          <w:rFonts w:hint="default"/>
+          <w:b w:val="0"/>
+          <w:bCs w:val="0"/>
+          <w:i w:val="0"/>
+          <w:iCs w:val="0"/>
+        </w:rPr>
+      </w:pPr>
+      <w:r>
+        <w:rPr>
+          <w:rFonts w:hint="default"/>
+          <w:b w:val="0"/>
+          <w:bCs w:val="0"/>
+          <w:i w:val="0"/>
+          <w:iCs w:val="0"/>
+        </w:rPr>
+        <w:t>Quando se trabalha em projetos muito grandes é importante organizar as versões. Exemplo agrupar commits referentes a criação de uma pagina.Para isso se cria tag.</w:t>
+      </w:r>
+    </w:p>
+    <w:p>
+      <w:pPr>
+        <w:rPr>
+          <w:rFonts w:hint="default"/>
+          <w:b w:val="0"/>
+          <w:bCs w:val="0"/>
+          <w:i w:val="0"/>
+          <w:iCs w:val="0"/>
+        </w:rPr>
+      </w:pPr>
+    </w:p>
+    <w:p>
+      <w:pPr>
+        <w:rPr>
+          <w:rFonts w:hint="default"/>
+          <w:b/>
+          <w:bCs/>
+          <w:i w:val="0"/>
+          <w:iCs w:val="0"/>
+        </w:rPr>
+      </w:pPr>
+      <w:r>
+        <w:rPr>
+          <w:rFonts w:hint="default"/>
+          <w:b/>
+          <w:bCs/>
+          <w:i w:val="0"/>
+          <w:iCs w:val="0"/>
+        </w:rPr>
+        <w:t>$git tag -a 1.0.0 -m “Login finalizado”</w:t>
+      </w:r>
+    </w:p>
+    <w:p>
+      <w:pPr>
+        <w:rPr>
+          <w:rFonts w:hint="default"/>
+          <w:b w:val="0"/>
+          <w:bCs w:val="0"/>
+          <w:i w:val="0"/>
+          <w:iCs w:val="0"/>
+        </w:rPr>
+      </w:pPr>
+      <w:r>
+        <w:rPr>
+          <w:rFonts w:hint="default"/>
+          <w:b w:val="0"/>
+          <w:bCs w:val="0"/>
+          <w:i w:val="0"/>
+          <w:iCs w:val="0"/>
+        </w:rPr>
+        <w:t>Sobe as tags para o repositório</w:t>
+      </w:r>
+    </w:p>
+    <w:p>
+      <w:pPr>
+        <w:rPr>
+          <w:rFonts w:hint="default"/>
+          <w:b/>
+          <w:bCs/>
+          <w:i w:val="0"/>
+          <w:iCs w:val="0"/>
+        </w:rPr>
+      </w:pPr>
+      <w:r>
+        <w:rPr>
+          <w:rFonts w:hint="default"/>
+          <w:b/>
+          <w:bCs/>
+          <w:i w:val="0"/>
+          <w:iCs w:val="0"/>
+        </w:rPr>
+        <w:t>$git push origin master --tags</w:t>
+      </w:r>
+    </w:p>
+    <w:p>
+      <w:pPr>
+        <w:rPr>
+          <w:rFonts w:hint="default"/>
+          <w:b w:val="0"/>
+          <w:bCs w:val="0"/>
+          <w:i w:val="0"/>
+          <w:iCs w:val="0"/>
+        </w:rPr>
+      </w:pPr>
+      <w:r>
+        <w:rPr>
+          <w:rFonts w:hint="default"/>
+          <w:b w:val="0"/>
+          <w:bCs w:val="0"/>
+          <w:i w:val="0"/>
+          <w:iCs w:val="0"/>
+        </w:rPr>
+        <w:t>Elas são chamadas de releases. Podendo baixar o estado atual naquele release.</w:t>
+      </w:r>
+    </w:p>
+    <w:p>
+      <w:pPr>
+        <w:rPr>
+          <w:rFonts w:hint="default"/>
+          <w:b w:val="0"/>
+          <w:bCs w:val="0"/>
+          <w:i w:val="0"/>
+          <w:iCs w:val="0"/>
+        </w:rPr>
+      </w:pPr>
+    </w:p>
+    <w:p>
+      <w:pPr>
+        <w:rPr>
+          <w:rFonts w:hint="default"/>
+          <w:b w:val="0"/>
+          <w:bCs w:val="0"/>
+          <w:i w:val="0"/>
+          <w:iCs w:val="0"/>
+        </w:rPr>
+      </w:pPr>
+      <w:r>
+        <w:rPr>
+          <w:rFonts w:hint="default"/>
+          <w:b w:val="0"/>
+          <w:bCs w:val="0"/>
+          <w:i w:val="0"/>
+          <w:iCs w:val="0"/>
+        </w:rPr>
+        <w:t>Cria-se a tag após o commit final de um arquivo ou projeto.</w:t>
+      </w:r>
+    </w:p>
+    <w:p>
+      <w:pPr>
+        <w:rPr>
+          <w:rFonts w:hint="default"/>
+          <w:b w:val="0"/>
+          <w:bCs w:val="0"/>
+          <w:i w:val="0"/>
+          <w:iCs w:val="0"/>
+        </w:rPr>
+      </w:pPr>
+    </w:p>
+    <w:p>
+      <w:pPr>
+        <w:rPr>
+          <w:rFonts w:hint="default"/>
+          <w:b w:val="0"/>
+          <w:bCs w:val="0"/>
+          <w:i w:val="0"/>
+          <w:iCs w:val="0"/>
+        </w:rPr>
+      </w:pPr>
+    </w:p>
+    <w:p>
+      <w:r>
+        <w:t>-------------------------------------------------------------------------------------------------------------------</w:t>
+      </w:r>
+    </w:p>
+    <w:p>
+      <w:pPr>
+        <w:rPr>
+          <w:rFonts w:hint="default"/>
+          <w:b w:val="0"/>
+          <w:bCs w:val="0"/>
+          <w:i w:val="0"/>
+          <w:iCs w:val="0"/>
+        </w:rPr>
+      </w:pPr>
+    </w:p>
+    <w:p>
+      <w:pPr>
+        <w:rPr>
+          <w:rFonts w:hint="default"/>
+          <w:b w:val="0"/>
+          <w:bCs w:val="0"/>
+          <w:i w:val="0"/>
+          <w:iCs w:val="0"/>
+        </w:rPr>
+      </w:pPr>
+      <w:r>
+        <w:rPr>
+          <w:rFonts w:hint="default"/>
+          <w:b w:val="0"/>
+          <w:bCs w:val="0"/>
+          <w:i w:val="0"/>
+          <w:iCs w:val="0"/>
+        </w:rPr>
+        <w:t>GIT REVERT</w:t>
+      </w:r>
+    </w:p>
+    <w:p>
+      <w:pPr>
+        <w:rPr>
+          <w:rFonts w:hint="default"/>
+          <w:b w:val="0"/>
+          <w:bCs w:val="0"/>
+          <w:i w:val="0"/>
+          <w:iCs w:val="0"/>
+        </w:rPr>
+      </w:pPr>
+      <w:r>
+        <w:rPr>
+          <w:rFonts w:hint="default"/>
+          <w:b w:val="0"/>
+          <w:bCs w:val="0"/>
+          <w:i w:val="0"/>
+          <w:iCs w:val="0"/>
+        </w:rPr>
+        <w:t xml:space="preserve"> Aplica-se quando se quer desfazer uma atualização.</w:t>
+      </w:r>
+    </w:p>
+    <w:p>
+      <w:pPr>
+        <w:rPr>
+          <w:rFonts w:hint="default"/>
+          <w:b w:val="0"/>
+          <w:bCs w:val="0"/>
+          <w:i w:val="0"/>
+          <w:iCs w:val="0"/>
+        </w:rPr>
+      </w:pPr>
+    </w:p>
+    <w:p>
+      <w:pPr>
+        <w:rPr>
+          <w:rFonts w:hint="default"/>
+          <w:b w:val="0"/>
+          <w:bCs w:val="0"/>
+          <w:i w:val="0"/>
+          <w:iCs w:val="0"/>
+        </w:rPr>
+      </w:pPr>
+      <w:r>
+        <w:rPr>
+          <w:rFonts w:hint="default"/>
+          <w:b/>
+          <w:bCs/>
+          <w:i w:val="0"/>
+          <w:iCs w:val="0"/>
+        </w:rPr>
+        <w:t xml:space="preserve">$git revert 8789dhgfidg </w:t>
+      </w:r>
+      <w:r>
+        <w:rPr>
+          <w:rFonts w:hint="default"/>
+          <w:b w:val="0"/>
+          <w:bCs w:val="0"/>
+          <w:i w:val="0"/>
+          <w:iCs w:val="0"/>
+        </w:rPr>
+        <w:t>(hash do commit)</w:t>
+      </w:r>
+      <w:r>
+        <w:rPr>
+          <w:rFonts w:hint="default"/>
+          <w:b w:val="0"/>
+          <w:bCs w:val="0"/>
+          <w:i w:val="0"/>
+          <w:iCs w:val="0"/>
+        </w:rPr>
+        <w:br w:type="textWrapping"/>
+      </w:r>
+      <w:r>
+        <w:rPr>
+          <w:rFonts w:hint="default"/>
+          <w:b w:val="0"/>
+          <w:bCs w:val="0"/>
+          <w:i w:val="0"/>
+          <w:iCs w:val="0"/>
+        </w:rPr>
+        <w:br w:type="textWrapping"/>
+      </w:r>
+      <w:r>
+        <w:rPr>
+          <w:rFonts w:hint="default"/>
+          <w:b w:val="0"/>
+          <w:bCs w:val="0"/>
+          <w:i w:val="0"/>
+          <w:iCs w:val="0"/>
+        </w:rPr>
+        <w:t>Ele apaga a alteração, mas não apaga o commit.</w:t>
+      </w:r>
+    </w:p>
+    <w:p>
+      <w:pPr>
+        <w:rPr>
+          <w:rFonts w:hint="default"/>
+          <w:b w:val="0"/>
+          <w:bCs w:val="0"/>
+          <w:i w:val="0"/>
+          <w:iCs w:val="0"/>
+        </w:rPr>
+      </w:pPr>
+      <w:r>
+        <w:rPr>
+          <w:rFonts w:hint="default"/>
+          <w:b w:val="0"/>
+          <w:bCs w:val="0"/>
+          <w:i w:val="0"/>
+          <w:iCs w:val="0"/>
+        </w:rPr>
+        <w:t>Finalidade: Reverte as modificações e não perde do histórico as mudanças realizadas.</w:t>
+      </w:r>
+    </w:p>
+    <w:p>
+      <w:pPr>
+        <w:rPr>
+          <w:rFonts w:hint="default"/>
+          <w:b w:val="0"/>
+          <w:bCs w:val="0"/>
+          <w:i w:val="0"/>
+          <w:iCs w:val="0"/>
+        </w:rPr>
+      </w:pPr>
+    </w:p>
+    <w:p>
+      <w:r>
+        <w:t>-------------------------------------------------------------------------------------------------------------------</w:t>
+      </w:r>
+    </w:p>
+    <w:p>
+      <w:pPr>
+        <w:rPr>
+          <w:rFonts w:hint="default"/>
+          <w:b w:val="0"/>
+          <w:bCs w:val="0"/>
+          <w:i w:val="0"/>
+          <w:iCs w:val="0"/>
+        </w:rPr>
+      </w:pPr>
+    </w:p>
+    <w:p>
+      <w:pPr>
+        <w:rPr>
+          <w:rFonts w:hint="default"/>
+          <w:b w:val="0"/>
+          <w:bCs w:val="0"/>
+          <w:i w:val="0"/>
+          <w:iCs w:val="0"/>
+        </w:rPr>
+      </w:pPr>
+      <w:r>
+        <w:rPr>
+          <w:rFonts w:hint="default"/>
+          <w:b w:val="0"/>
+          <w:bCs w:val="0"/>
+          <w:i w:val="0"/>
+          <w:iCs w:val="0"/>
+        </w:rPr>
+        <w:t>APAGAR TAGS E BRANCHES NO REPOSITORIO REMOTO</w:t>
+      </w:r>
+    </w:p>
+    <w:p>
+      <w:pPr>
+        <w:rPr>
+          <w:rFonts w:hint="default"/>
+          <w:b w:val="0"/>
+          <w:bCs w:val="0"/>
+          <w:i w:val="0"/>
+          <w:iCs w:val="0"/>
+        </w:rPr>
+      </w:pPr>
+    </w:p>
+    <w:p>
+      <w:pPr>
+        <w:rPr>
+          <w:rFonts w:hint="default"/>
+          <w:b w:val="0"/>
+          <w:bCs w:val="0"/>
+          <w:i w:val="0"/>
+          <w:iCs w:val="0"/>
+        </w:rPr>
+      </w:pPr>
+      <w:r>
+        <w:rPr>
+          <w:rFonts w:hint="default"/>
+          <w:b w:val="0"/>
+          <w:bCs w:val="0"/>
+          <w:i w:val="0"/>
+          <w:iCs w:val="0"/>
+        </w:rPr>
+        <w:t>APAGAR TAG LOCAL</w:t>
+      </w:r>
+    </w:p>
+    <w:p>
+      <w:pPr>
+        <w:rPr>
+          <w:rFonts w:hint="default"/>
+          <w:b/>
+          <w:bCs/>
+          <w:i w:val="0"/>
+          <w:iCs w:val="0"/>
+        </w:rPr>
+      </w:pPr>
+      <w:r>
+        <w:rPr>
+          <w:rFonts w:hint="default"/>
+          <w:b/>
+          <w:bCs/>
+          <w:i w:val="0"/>
+          <w:iCs w:val="0"/>
+        </w:rPr>
+        <w:t>$g tag -d 1.0.1</w:t>
+      </w:r>
+    </w:p>
+    <w:p>
+      <w:pPr>
+        <w:rPr>
+          <w:rFonts w:hint="default"/>
+          <w:b w:val="0"/>
+          <w:bCs w:val="0"/>
+          <w:i w:val="0"/>
+          <w:iCs w:val="0"/>
+        </w:rPr>
+      </w:pPr>
+      <w:r>
+        <w:rPr>
+          <w:rFonts w:hint="default"/>
+          <w:b w:val="0"/>
+          <w:bCs w:val="0"/>
+          <w:i w:val="0"/>
+          <w:iCs w:val="0"/>
+        </w:rPr>
+        <w:t xml:space="preserve">APAGAR TAG </w:t>
+      </w:r>
+      <w:r>
+        <w:rPr>
+          <w:rFonts w:hint="default"/>
+          <w:b w:val="0"/>
+          <w:bCs w:val="0"/>
+          <w:i w:val="0"/>
+          <w:iCs w:val="0"/>
+        </w:rPr>
+        <w:t>REMOTO</w:t>
+      </w:r>
+    </w:p>
+    <w:p>
+      <w:pPr>
+        <w:rPr>
+          <w:rFonts w:hint="default"/>
+          <w:b/>
+          <w:bCs/>
+          <w:i w:val="0"/>
+          <w:iCs w:val="0"/>
+        </w:rPr>
+      </w:pPr>
+      <w:r>
+        <w:rPr>
+          <w:rFonts w:hint="default"/>
+          <w:b/>
+          <w:bCs/>
+          <w:i w:val="0"/>
+          <w:iCs w:val="0"/>
+        </w:rPr>
+        <w:t>$g</w:t>
+      </w:r>
+      <w:r>
+        <w:rPr>
+          <w:rFonts w:hint="default"/>
+          <w:b/>
+          <w:bCs/>
+          <w:i w:val="0"/>
+          <w:iCs w:val="0"/>
+        </w:rPr>
+        <w:t>it push origin 1.0.0</w:t>
+      </w:r>
+    </w:p>
+    <w:p>
+      <w:pPr>
+        <w:rPr>
+          <w:rFonts w:hint="default"/>
+          <w:b w:val="0"/>
+          <w:bCs w:val="0"/>
+          <w:i w:val="0"/>
+          <w:iCs w:val="0"/>
+        </w:rPr>
+      </w:pPr>
+    </w:p>
+    <w:p>
+      <w:pPr>
+        <w:rPr>
+          <w:rFonts w:hint="default"/>
+          <w:b w:val="0"/>
+          <w:bCs w:val="0"/>
+          <w:i w:val="0"/>
+          <w:iCs w:val="0"/>
+        </w:rPr>
+      </w:pPr>
+      <w:r>
+        <w:rPr>
+          <w:rFonts w:hint="default"/>
+          <w:b w:val="0"/>
+          <w:bCs w:val="0"/>
+          <w:i w:val="0"/>
+          <w:iCs w:val="0"/>
+        </w:rPr>
+        <w:t xml:space="preserve">APAGAR </w:t>
+      </w:r>
+      <w:r>
+        <w:rPr>
+          <w:rFonts w:hint="default"/>
+          <w:b w:val="0"/>
+          <w:bCs w:val="0"/>
+          <w:i w:val="0"/>
+          <w:iCs w:val="0"/>
+        </w:rPr>
+        <w:t xml:space="preserve">BRANCH </w:t>
+      </w:r>
+      <w:r>
+        <w:rPr>
+          <w:rFonts w:hint="default"/>
+          <w:b w:val="0"/>
+          <w:bCs w:val="0"/>
+          <w:i w:val="0"/>
+          <w:iCs w:val="0"/>
+        </w:rPr>
+        <w:t>REMOTO</w:t>
+      </w:r>
+    </w:p>
+    <w:p>
+      <w:pPr>
+        <w:rPr>
+          <w:rFonts w:hint="default"/>
+          <w:b/>
+          <w:bCs/>
+          <w:i w:val="0"/>
+          <w:iCs w:val="0"/>
+        </w:rPr>
+      </w:pPr>
+      <w:r>
+        <w:rPr>
+          <w:rFonts w:hint="default"/>
+          <w:b/>
+          <w:bCs/>
+          <w:i w:val="0"/>
+          <w:iCs w:val="0"/>
+        </w:rPr>
+        <w:t xml:space="preserve">$git push origin </w:t>
+      </w:r>
+      <w:r>
+        <w:rPr>
+          <w:rFonts w:hint="default"/>
+          <w:b/>
+          <w:bCs/>
+          <w:i w:val="0"/>
+          <w:iCs w:val="0"/>
+        </w:rPr>
+        <w:t>:test</w:t>
+      </w:r>
+    </w:p>
+    <w:p>
+      <w:pPr>
+        <w:rPr>
+          <w:rFonts w:hint="default"/>
+          <w:b w:val="0"/>
+          <w:bCs w:val="0"/>
+          <w:i w:val="0"/>
+          <w:iCs w:val="0"/>
+        </w:rPr>
+      </w:pPr>
+    </w:p>
+    <w:p>
+      <w:r>
+        <w:t>-------------------------------------------------------------------------------------------------------------------</w:t>
+      </w:r>
+    </w:p>
+    <w:p>
+      <w:pPr>
+        <w:rPr>
+          <w:rFonts w:hint="default"/>
+          <w:b w:val="0"/>
+          <w:bCs w:val="0"/>
+          <w:i w:val="0"/>
+          <w:iCs w:val="0"/>
+        </w:rPr>
+      </w:pPr>
+    </w:p>
+    <w:p>
+      <w:pPr>
+        <w:rPr>
+          <w:rFonts w:hint="default"/>
+          <w:b w:val="0"/>
+          <w:bCs w:val="0"/>
+          <w:i w:val="0"/>
+          <w:iCs w:val="0"/>
+        </w:rPr>
+      </w:pPr>
+      <w:r>
+        <w:rPr>
+          <w:rFonts w:hint="default"/>
+          <w:b w:val="0"/>
+          <w:bCs w:val="0"/>
+          <w:i w:val="0"/>
+          <w:iCs w:val="0"/>
+        </w:rPr>
+        <w:t>RESOLVENDO CONFLITOS</w:t>
+      </w:r>
+    </w:p>
+    <w:p>
+      <w:pPr>
+        <w:rPr>
+          <w:rFonts w:hint="default"/>
+          <w:b w:val="0"/>
+          <w:bCs w:val="0"/>
+          <w:i w:val="0"/>
+          <w:iCs w:val="0"/>
+        </w:rPr>
+      </w:pPr>
+    </w:p>
+    <w:p>
+      <w:pPr>
+        <w:rPr>
+          <w:rFonts w:hint="default"/>
+          <w:b w:val="0"/>
+          <w:bCs w:val="0"/>
+          <w:i w:val="0"/>
+          <w:iCs w:val="0"/>
+        </w:rPr>
+      </w:pPr>
       <w:bookmarkStart w:id="0" w:name="_GoBack"/>
       <w:bookmarkEnd w:id="0"/>
     </w:p>
     <w:p>
-      <w:r>
-        <w:t>-------------------------------------------------------------------------------------------------------------------</w:t>
-      </w:r>
-    </w:p>
-    <w:p>
-      <w:pPr>
-        <w:rPr>
-          <w:rFonts w:hint="default"/>
-          <w:b w:val="0"/>
-          <w:bCs w:val="0"/>
-          <w:i w:val="0"/>
-          <w:iCs w:val="0"/>
-        </w:rPr>
-      </w:pPr>
-    </w:p>
-    <w:p>
-      <w:pPr>
-        <w:rPr>
-          <w:rFonts w:hint="default"/>
-          <w:b w:val="0"/>
-          <w:bCs w:val="0"/>
-          <w:i w:val="0"/>
-          <w:iCs w:val="0"/>
-        </w:rPr>
-      </w:pPr>
-      <w:r>
-        <w:rPr>
-          <w:rFonts w:hint="default"/>
-          <w:b w:val="0"/>
-          <w:bCs w:val="0"/>
-          <w:i w:val="0"/>
-          <w:iCs w:val="0"/>
-        </w:rPr>
-        <w:t>ENVIANDO MUDANÇAS PARA UM REPOSITÓRIO REMOTO</w:t>
-      </w:r>
-    </w:p>
-    <w:p>
-      <w:pPr>
-        <w:rPr>
-          <w:rFonts w:hint="default"/>
-          <w:b w:val="0"/>
-          <w:bCs w:val="0"/>
-          <w:i w:val="0"/>
-          <w:iCs w:val="0"/>
-        </w:rPr>
-      </w:pPr>
-    </w:p>
-    <w:p>
-      <w:pPr>
-        <w:rPr>
-          <w:rFonts w:hint="default"/>
-          <w:b/>
-          <w:bCs/>
-          <w:i w:val="0"/>
-          <w:iCs w:val="0"/>
-        </w:rPr>
-      </w:pPr>
-      <w:r>
-        <w:rPr>
-          <w:rFonts w:hint="default"/>
-          <w:b/>
-          <w:bCs/>
-          <w:i w:val="0"/>
-          <w:iCs w:val="0"/>
-        </w:rPr>
-        <w:t>$git status</w:t>
-      </w:r>
-    </w:p>
-    <w:p>
-      <w:pPr>
-        <w:rPr>
-          <w:rFonts w:hint="default"/>
-          <w:b/>
-          <w:bCs/>
-          <w:i w:val="0"/>
-          <w:iCs w:val="0"/>
-        </w:rPr>
-      </w:pPr>
-      <w:r>
-        <w:rPr>
-          <w:rFonts w:hint="default"/>
-          <w:b/>
-          <w:bCs/>
-          <w:i w:val="0"/>
-          <w:iCs w:val="0"/>
-        </w:rPr>
-        <w:t>$git commit -am "Add instrucoes</w:t>
-      </w:r>
-      <w:r>
-        <w:rPr>
-          <w:rFonts w:hint="default"/>
-          <w:b/>
-          <w:bCs/>
-          <w:i w:val="0"/>
-          <w:iCs w:val="0"/>
-        </w:rPr>
-        <w:t>"</w:t>
-      </w:r>
-    </w:p>
-    <w:p>
-      <w:pPr>
-        <w:rPr>
-          <w:rFonts w:hint="default"/>
-          <w:b/>
-          <w:bCs/>
-          <w:i w:val="0"/>
-          <w:iCs w:val="0"/>
-        </w:rPr>
-      </w:pPr>
-      <w:r>
-        <w:rPr>
-          <w:rFonts w:hint="default"/>
-          <w:b/>
-          <w:bCs/>
-          <w:i w:val="0"/>
-          <w:iCs w:val="0"/>
-        </w:rPr>
-        <w:t>$git push origin master</w:t>
-      </w:r>
+      <w:pPr>
+        <w:rPr>
+          <w:rFonts w:hint="default"/>
+          <w:b/>
+          <w:bCs/>
+          <w:i w:val="0"/>
+          <w:iCs w:val="0"/>
+        </w:rPr>
+      </w:pPr>
+    </w:p>
+    <w:p>
+      <w:pPr>
+        <w:rPr>
+          <w:rFonts w:hint="default"/>
+          <w:b/>
+          <w:bCs/>
+          <w:i w:val="0"/>
+          <w:iCs w:val="0"/>
+        </w:rPr>
+      </w:pPr>
     </w:p>
     <w:sectPr>
       <w:pgSz w:w="11906" w:h="16838"/>
@@ -4036,7 +7243,7 @@
     <w:semiHidden/>
     <w:uiPriority w:val="0"/>
   </w:style>
-  <w:style w:type="table" w:default="1" w:styleId="5">
+  <w:style w:type="table" w:default="1" w:styleId="6">
     <w:name w:val="Normal Table"/>
     <w:semiHidden/>
     <w:uiPriority w:val="0"/>
@@ -4090,6 +7297,15 @@
     <w:rPr>
       <w:i/>
       <w:iCs/>
+    </w:rPr>
+  </w:style>
+  <w:style w:type="character" w:styleId="5">
+    <w:name w:val="Hyperlink"/>
+    <w:basedOn w:val="3"/>
+    <w:uiPriority w:val="0"/>
+    <w:rPr>
+      <w:color w:val="0000FF"/>
+      <w:u w:val="single"/>
     </w:rPr>
   </w:style>
 </w:styles>

</xml_diff>